<commit_message>
Update self-assessment.docx and README.md file
</commit_message>
<xml_diff>
--- a/self-assessment.docx
+++ b/self-assessment.docx
@@ -4,7 +4,7 @@
   <w:body>
     <w:p>
       <w:pPr>
-        <w:pStyle w:val="Heading1"/>
+        <w:pStyle w:val="1"/>
       </w:pPr>
       <w:r>
         <w:t>Small group project self-assessment</w:t>
@@ -14,16 +14,16 @@
     <w:p>
       <w:pPr>
         <w:rPr>
-          <w:i w:val="1"/>
-          <w:iCs w:val="1"/>
+          <w:i/>
+          <w:iCs/>
           <w:sz w:val="22"/>
           <w:szCs w:val="22"/>
         </w:rPr>
       </w:pPr>
       <w:r>
         <w:rPr>
-          <w:b w:val="1"/>
-          <w:bCs w:val="1"/>
+          <w:b/>
+          <w:bCs/>
           <w:sz w:val="22"/>
           <w:szCs w:val="22"/>
         </w:rPr>
@@ -118,7 +118,7 @@
     </w:p>
     <w:tbl>
       <w:tblPr>
-        <w:tblStyle w:val="TableGrid"/>
+        <w:tblStyle w:val="a3"/>
         <w:tblW w:w="0" w:type="auto"/>
         <w:tblLook w:val="04A0" w:firstRow="1" w:lastRow="0" w:firstColumn="1" w:lastColumn="0" w:noHBand="0" w:noVBand="1"/>
       </w:tblPr>
@@ -131,7 +131,6 @@
           <w:tcPr>
             <w:tcW w:w="4505" w:type="dxa"/>
             <w:shd w:val="clear" w:color="auto" w:fill="BFBFBF" w:themeFill="background1" w:themeFillShade="BF"/>
-            <w:tcMar/>
           </w:tcPr>
           <w:p>
             <w:pPr>
@@ -157,7 +156,6 @@
           <w:tcPr>
             <w:tcW w:w="4505" w:type="dxa"/>
             <w:shd w:val="clear" w:color="auto" w:fill="BFBFBF" w:themeFill="background1" w:themeFillShade="BF"/>
-            <w:tcMar/>
           </w:tcPr>
           <w:p>
             <w:pPr>
@@ -186,7 +184,6 @@
             <w:tcW w:w="4505" w:type="dxa"/>
             <w:vMerge w:val="restart"/>
             <w:shd w:val="clear" w:color="auto" w:fill="E7E6E6" w:themeFill="background2"/>
-            <w:tcMar/>
           </w:tcPr>
           <w:p>
             <w:pPr>
@@ -234,7 +231,6 @@
           <w:tcPr>
             <w:tcW w:w="4505" w:type="dxa"/>
             <w:shd w:val="clear" w:color="auto" w:fill="E7E6E6" w:themeFill="background2"/>
-            <w:tcMar/>
           </w:tcPr>
           <w:p>
             <w:pPr>
@@ -259,10 +255,10 @@
           </w:p>
           <w:p>
             <w:pPr>
-              <w:pStyle w:val="ListParagraph"/>
+              <w:pStyle w:val="a4"/>
               <w:numPr>
                 <w:ilvl w:val="0"/>
-                <w:numId w:val="1"/>
+                <w:numId w:val="2"/>
               </w:numPr>
               <w:rPr>
                 <w:i/>
@@ -285,10 +281,10 @@
           </w:p>
           <w:p>
             <w:pPr>
-              <w:pStyle w:val="ListParagraph"/>
+              <w:pStyle w:val="a4"/>
               <w:numPr>
                 <w:ilvl w:val="0"/>
-                <w:numId w:val="1"/>
+                <w:numId w:val="2"/>
               </w:numPr>
               <w:rPr>
                 <w:i/>
@@ -306,10 +302,16 @@
                 <w:sz w:val="22"/>
                 <w:szCs w:val="22"/>
               </w:rPr>
-              <w:t>Users without account, who are not logged in, can sign up as new users (URL/</w:t>
-            </w:r>
-            <w:proofErr w:type="spellStart"/>
-            <w:r>
+              <w:t>Users without account, who are not logged in, can sign up as new users (URL/sign_up)</w:t>
+            </w:r>
+          </w:p>
+          <w:p>
+            <w:pPr>
+              <w:pStyle w:val="a4"/>
+              <w:numPr>
+                <w:ilvl w:val="0"/>
+                <w:numId w:val="2"/>
+              </w:numPr>
               <w:rPr>
                 <w:i/>
                 <w:iCs/>
@@ -317,9 +319,7 @@
                 <w:sz w:val="22"/>
                 <w:szCs w:val="22"/>
               </w:rPr>
-              <w:t>sign_up</w:t>
-            </w:r>
-            <w:proofErr w:type="spellEnd"/>
+            </w:pPr>
             <w:r>
               <w:rPr>
                 <w:i/>
@@ -328,15 +328,15 @@
                 <w:sz w:val="22"/>
                 <w:szCs w:val="22"/>
               </w:rPr>
-              <w:t>)</w:t>
-            </w:r>
-          </w:p>
-          <w:p>
-            <w:pPr>
-              <w:pStyle w:val="ListParagraph"/>
+              <w:t>Users with an account can log in (URL/log_in)</w:t>
+            </w:r>
+          </w:p>
+          <w:p>
+            <w:pPr>
+              <w:pStyle w:val="a4"/>
               <w:numPr>
                 <w:ilvl w:val="0"/>
-                <w:numId w:val="1"/>
+                <w:numId w:val="2"/>
               </w:numPr>
               <w:rPr>
                 <w:i/>
@@ -354,10 +354,16 @@
                 <w:sz w:val="22"/>
                 <w:szCs w:val="22"/>
               </w:rPr>
-              <w:t>Users with an account can log in (URL/</w:t>
-            </w:r>
-            <w:proofErr w:type="spellStart"/>
-            <w:r>
+              <w:t>Logged in users can log out (URL/log_out)</w:t>
+            </w:r>
+          </w:p>
+          <w:p>
+            <w:pPr>
+              <w:pStyle w:val="a4"/>
+              <w:numPr>
+                <w:ilvl w:val="0"/>
+                <w:numId w:val="2"/>
+              </w:numPr>
               <w:rPr>
                 <w:i/>
                 <w:iCs/>
@@ -365,9 +371,7 @@
                 <w:sz w:val="22"/>
                 <w:szCs w:val="22"/>
               </w:rPr>
-              <w:t>log_in</w:t>
-            </w:r>
-            <w:proofErr w:type="spellEnd"/>
+            </w:pPr>
             <w:r>
               <w:rPr>
                 <w:i/>
@@ -376,15 +380,15 @@
                 <w:sz w:val="22"/>
                 <w:szCs w:val="22"/>
               </w:rPr>
-              <w:t>)</w:t>
-            </w:r>
-          </w:p>
-          <w:p>
-            <w:pPr>
-              <w:pStyle w:val="ListParagraph"/>
+              <w:t>Logged in users can change their password (URL/password)</w:t>
+            </w:r>
+          </w:p>
+          <w:p>
+            <w:pPr>
+              <w:pStyle w:val="a4"/>
               <w:numPr>
                 <w:ilvl w:val="0"/>
-                <w:numId w:val="1"/>
+                <w:numId w:val="2"/>
               </w:numPr>
               <w:rPr>
                 <w:i/>
@@ -402,10 +406,16 @@
                 <w:sz w:val="22"/>
                 <w:szCs w:val="22"/>
               </w:rPr>
-              <w:t>Logged in users can log out (URL/</w:t>
-            </w:r>
-            <w:proofErr w:type="spellStart"/>
-            <w:r>
+              <w:t>Logged in users can change their profile (URL/profile)</w:t>
+            </w:r>
+          </w:p>
+          <w:p>
+            <w:pPr>
+              <w:pStyle w:val="a4"/>
+              <w:numPr>
+                <w:ilvl w:val="0"/>
+                <w:numId w:val="2"/>
+              </w:numPr>
               <w:rPr>
                 <w:i/>
                 <w:iCs/>
@@ -413,9 +423,7 @@
                 <w:sz w:val="22"/>
                 <w:szCs w:val="22"/>
               </w:rPr>
-              <w:t>log_out</w:t>
-            </w:r>
-            <w:proofErr w:type="spellEnd"/>
+            </w:pPr>
             <w:r>
               <w:rPr>
                 <w:i/>
@@ -424,15 +432,15 @@
                 <w:sz w:val="22"/>
                 <w:szCs w:val="22"/>
               </w:rPr>
-              <w:t>)</w:t>
-            </w:r>
-          </w:p>
-          <w:p>
-            <w:pPr>
-              <w:pStyle w:val="ListParagraph"/>
+              <w:t>After completing an account related task, logged in users are redirected to a currently blank dashboard (URL/dashboard)</w:t>
+            </w:r>
+          </w:p>
+          <w:p>
+            <w:pPr>
+              <w:pStyle w:val="a4"/>
               <w:numPr>
                 <w:ilvl w:val="0"/>
-                <w:numId w:val="1"/>
+                <w:numId w:val="2"/>
               </w:numPr>
               <w:rPr>
                 <w:i/>
@@ -450,115 +458,15 @@
                 <w:sz w:val="22"/>
                 <w:szCs w:val="22"/>
               </w:rPr>
-              <w:t>Logged in users can change their password (URL/password)</w:t>
-            </w:r>
-          </w:p>
-          <w:p>
-            <w:pPr>
-              <w:pStyle w:val="ListParagraph"/>
+              <w:t>If a not-logged in user tries to access pages requiring login, they are redirected to the login page, and then to the page they were after following successful login.</w:t>
+            </w:r>
+          </w:p>
+          <w:p>
+            <w:pPr>
+              <w:pStyle w:val="a4"/>
               <w:numPr>
                 <w:ilvl w:val="0"/>
-                <w:numId w:val="1"/>
-              </w:numPr>
-              <w:rPr>
-                <w:i/>
-                <w:iCs/>
-                <w:color w:val="767171" w:themeColor="background2" w:themeShade="80"/>
-                <w:sz w:val="22"/>
-                <w:szCs w:val="22"/>
-              </w:rPr>
-            </w:pPr>
-            <w:r>
-              <w:rPr>
-                <w:i/>
-                <w:iCs/>
-                <w:color w:val="767171" w:themeColor="background2" w:themeShade="80"/>
-                <w:sz w:val="22"/>
-                <w:szCs w:val="22"/>
-              </w:rPr>
-              <w:t>Logged in users can change their profile (URL/profile)</w:t>
-            </w:r>
-          </w:p>
-          <w:p>
-            <w:pPr>
-              <w:pStyle w:val="ListParagraph"/>
-              <w:numPr>
-                <w:ilvl w:val="0"/>
-                <w:numId w:val="1"/>
-              </w:numPr>
-              <w:rPr>
-                <w:i/>
-                <w:iCs/>
-                <w:color w:val="767171" w:themeColor="background2" w:themeShade="80"/>
-                <w:sz w:val="22"/>
-                <w:szCs w:val="22"/>
-              </w:rPr>
-            </w:pPr>
-            <w:r>
-              <w:rPr>
-                <w:i/>
-                <w:iCs/>
-                <w:color w:val="767171" w:themeColor="background2" w:themeShade="80"/>
-                <w:sz w:val="22"/>
-                <w:szCs w:val="22"/>
-              </w:rPr>
-              <w:t>After completing an account related task, logged in users are redirected to a currently blank dashboard (URL/dashboard)</w:t>
-            </w:r>
-          </w:p>
-          <w:p>
-            <w:pPr>
-              <w:pStyle w:val="ListParagraph"/>
-              <w:numPr>
-                <w:ilvl w:val="0"/>
-                <w:numId w:val="1"/>
-              </w:numPr>
-              <w:rPr>
-                <w:i/>
-                <w:iCs/>
-                <w:color w:val="767171" w:themeColor="background2" w:themeShade="80"/>
-                <w:sz w:val="22"/>
-                <w:szCs w:val="22"/>
-              </w:rPr>
-            </w:pPr>
-            <w:r>
-              <w:rPr>
-                <w:i/>
-                <w:iCs/>
-                <w:color w:val="767171" w:themeColor="background2" w:themeShade="80"/>
-                <w:sz w:val="22"/>
-                <w:szCs w:val="22"/>
-              </w:rPr>
-              <w:t xml:space="preserve">If a </w:t>
-            </w:r>
-            <w:proofErr w:type="gramStart"/>
-            <w:r>
-              <w:rPr>
-                <w:i/>
-                <w:iCs/>
-                <w:color w:val="767171" w:themeColor="background2" w:themeShade="80"/>
-                <w:sz w:val="22"/>
-                <w:szCs w:val="22"/>
-              </w:rPr>
-              <w:t>not-logged</w:t>
-            </w:r>
-            <w:proofErr w:type="gramEnd"/>
-            <w:r>
-              <w:rPr>
-                <w:i/>
-                <w:iCs/>
-                <w:color w:val="767171" w:themeColor="background2" w:themeShade="80"/>
-                <w:sz w:val="22"/>
-                <w:szCs w:val="22"/>
-              </w:rPr>
-              <w:t xml:space="preserve"> in user tries to access pages requiring login, they are redirected to the login page, and then to the page they were after following successful login.</w:t>
-            </w:r>
-          </w:p>
-          <w:p>
-            <w:pPr>
-              <w:pStyle w:val="ListParagraph"/>
-              <w:numPr>
-                <w:ilvl w:val="0"/>
-                <w:numId w:val="1"/>
+                <w:numId w:val="2"/>
               </w:numPr>
               <w:rPr>
                 <w:i/>
@@ -586,7 +494,6 @@
           <w:tcPr>
             <w:tcW w:w="4505" w:type="dxa"/>
             <w:vMerge/>
-            <w:tcMar/>
           </w:tcPr>
           <w:p>
             <w:pPr>
@@ -600,7 +507,6 @@
         <w:tc>
           <w:tcPr>
             <w:tcW w:w="4505" w:type="dxa"/>
-            <w:tcMar/>
           </w:tcPr>
           <w:p>
             <w:pPr>
@@ -647,7 +553,6 @@
         <w:tc>
           <w:tcPr>
             <w:tcW w:w="4505" w:type="dxa"/>
-            <w:tcMar/>
           </w:tcPr>
           <w:p>
             <w:pPr>
@@ -676,44 +581,25 @@
                 <w:sz w:val="22"/>
                 <w:szCs w:val="22"/>
               </w:rPr>
-              <w:t xml:space="preserve">Users can form </w:t>
-            </w:r>
-            <w:proofErr w:type="gramStart"/>
-            <w:r>
-              <w:rPr>
-                <w:sz w:val="22"/>
-                <w:szCs w:val="22"/>
-              </w:rPr>
-              <w:t>teams, and</w:t>
-            </w:r>
-            <w:proofErr w:type="gramEnd"/>
-            <w:r>
-              <w:rPr>
-                <w:sz w:val="22"/>
-                <w:szCs w:val="22"/>
-              </w:rPr>
-              <w:t xml:space="preserve"> invite team members to their team.</w:t>
+              <w:t>Users can form teams, and invite team members to their team.</w:t>
             </w:r>
           </w:p>
         </w:tc>
         <w:tc>
           <w:tcPr>
             <w:tcW w:w="4505" w:type="dxa"/>
-            <w:tcMar/>
           </w:tcPr>
           <w:p>
             <w:pPr>
-              <w:pStyle w:val="ListParagraph"/>
+              <w:pStyle w:val="a4"/>
               <w:numPr>
                 <w:ilvl w:val="0"/>
-                <w:numId w:val="3"/>
+                <w:numId w:val="1"/>
               </w:numPr>
               <w:rPr>
-                <w:rFonts w:ascii="Calibri" w:hAnsi="Calibri" w:eastAsia="Calibri" w:cs="Calibri"/>
-                <w:noProof w:val="0"/>
-                <w:sz w:val="22"/>
-                <w:szCs w:val="22"/>
-                <w:lang w:val="en-GB"/>
+                <w:rFonts w:ascii="Calibri" w:eastAsia="Calibri" w:hAnsi="Calibri" w:cs="Calibri"/>
+                <w:sz w:val="22"/>
+                <w:szCs w:val="22"/>
               </w:rPr>
             </w:pPr>
             <w:r>
@@ -725,133 +611,79 @@
             </w:r>
             <w:r>
               <w:rPr>
-                <w:rFonts w:ascii="Calibri" w:hAnsi="Calibri" w:eastAsia="Calibri" w:cs="Calibri"/>
-                <w:noProof w:val="0"/>
-                <w:sz w:val="22"/>
-                <w:szCs w:val="22"/>
-                <w:lang w:val="en-GB"/>
+                <w:rFonts w:ascii="Calibri" w:eastAsia="Calibri" w:hAnsi="Calibri" w:cs="Calibri"/>
+                <w:sz w:val="22"/>
+                <w:szCs w:val="22"/>
               </w:rPr>
               <w:t>button on the Task Manager bar gives users the option to create a new t</w:t>
             </w:r>
             <w:r>
               <w:rPr>
-                <w:rFonts w:ascii="Calibri" w:hAnsi="Calibri" w:eastAsia="Calibri" w:cs="Calibri"/>
-                <w:noProof w:val="0"/>
-                <w:sz w:val="22"/>
-                <w:szCs w:val="22"/>
-                <w:lang w:val="en-GB"/>
+                <w:rFonts w:ascii="Calibri" w:eastAsia="Calibri" w:hAnsi="Calibri" w:cs="Calibri"/>
+                <w:sz w:val="22"/>
+                <w:szCs w:val="22"/>
               </w:rPr>
               <w:t>eam</w:t>
             </w:r>
             <w:r>
               <w:rPr>
-                <w:rFonts w:ascii="Calibri" w:hAnsi="Calibri" w:eastAsia="Calibri" w:cs="Calibri"/>
-                <w:noProof w:val="0"/>
-                <w:sz w:val="22"/>
-                <w:szCs w:val="22"/>
-                <w:lang w:val="en-GB"/>
-              </w:rPr>
-              <w:t xml:space="preserve"> (URL</w:t>
-            </w:r>
-            <w:r>
-              <w:rPr>
-                <w:rFonts w:ascii="Calibri" w:hAnsi="Calibri" w:eastAsia="Calibri" w:cs="Calibri"/>
-                <w:noProof w:val="0"/>
-                <w:sz w:val="22"/>
-                <w:szCs w:val="22"/>
-                <w:lang w:val="en-GB"/>
-              </w:rPr>
-              <w:t>/create_tea</w:t>
-            </w:r>
-            <w:r>
-              <w:rPr>
-                <w:rFonts w:ascii="Calibri" w:hAnsi="Calibri" w:eastAsia="Calibri" w:cs="Calibri"/>
-                <w:noProof w:val="0"/>
-                <w:sz w:val="22"/>
-                <w:szCs w:val="22"/>
-                <w:lang w:val="en-GB"/>
-              </w:rPr>
-              <w:t>m).</w:t>
-            </w:r>
-          </w:p>
-          <w:p>
-            <w:pPr>
-              <w:pStyle w:val="ListParagraph"/>
+                <w:rFonts w:ascii="Calibri" w:eastAsia="Calibri" w:hAnsi="Calibri" w:cs="Calibri"/>
+                <w:sz w:val="22"/>
+                <w:szCs w:val="22"/>
+              </w:rPr>
+              <w:t xml:space="preserve"> (URL/create_team).</w:t>
+            </w:r>
+          </w:p>
+          <w:p>
+            <w:pPr>
+              <w:pStyle w:val="a4"/>
               <w:numPr>
                 <w:ilvl w:val="0"/>
-                <w:numId w:val="3"/>
+                <w:numId w:val="1"/>
               </w:numPr>
               <w:rPr>
-                <w:rFonts w:ascii="Calibri" w:hAnsi="Calibri" w:eastAsia="Calibri" w:cs="Calibri"/>
-                <w:noProof w:val="0"/>
-                <w:sz w:val="22"/>
-                <w:szCs w:val="22"/>
-                <w:lang w:val="en-GB"/>
-              </w:rPr>
-            </w:pPr>
-            <w:r>
-              <w:rPr>
-                <w:rFonts w:ascii="Calibri" w:hAnsi="Calibri" w:eastAsia="Calibri" w:cs="Calibri"/>
-                <w:noProof w:val="0"/>
-                <w:sz w:val="22"/>
-                <w:szCs w:val="22"/>
-                <w:lang w:val="en-GB"/>
+                <w:rFonts w:ascii="Calibri" w:eastAsia="Calibri" w:hAnsi="Calibri" w:cs="Calibri"/>
+                <w:sz w:val="22"/>
+                <w:szCs w:val="22"/>
+              </w:rPr>
+            </w:pPr>
+            <w:r>
+              <w:rPr>
+                <w:rFonts w:ascii="Calibri" w:eastAsia="Calibri" w:hAnsi="Calibri" w:cs="Calibri"/>
+                <w:sz w:val="22"/>
+                <w:szCs w:val="22"/>
               </w:rPr>
               <w:t>A team must have a unique name.</w:t>
             </w:r>
           </w:p>
           <w:p>
             <w:pPr>
-              <w:pStyle w:val="ListParagraph"/>
+              <w:pStyle w:val="a4"/>
               <w:numPr>
                 <w:ilvl w:val="0"/>
-                <w:numId w:val="3"/>
+                <w:numId w:val="1"/>
               </w:numPr>
               <w:rPr>
-                <w:rFonts w:ascii="Calibri" w:hAnsi="Calibri" w:eastAsia="Calibri" w:cs="Calibri"/>
-                <w:noProof w:val="0"/>
-                <w:sz w:val="22"/>
-                <w:szCs w:val="22"/>
-                <w:lang w:val="en-GB"/>
-              </w:rPr>
-            </w:pPr>
-            <w:r>
-              <w:rPr>
-                <w:rFonts w:ascii="Calibri" w:hAnsi="Calibri" w:eastAsia="Calibri" w:cs="Calibri"/>
-                <w:noProof w:val="0"/>
-                <w:sz w:val="22"/>
-                <w:szCs w:val="22"/>
-                <w:lang w:val="en-GB"/>
-              </w:rPr>
-              <w:t xml:space="preserve">Users can add other users to </w:t>
-            </w:r>
-            <w:r>
-              <w:rPr>
-                <w:rFonts w:ascii="Calibri" w:hAnsi="Calibri" w:eastAsia="Calibri" w:cs="Calibri"/>
-                <w:noProof w:val="0"/>
-                <w:sz w:val="22"/>
-                <w:szCs w:val="22"/>
-                <w:lang w:val="en-GB"/>
-              </w:rPr>
-              <w:t>their</w:t>
-            </w:r>
-            <w:r>
-              <w:rPr>
-                <w:rFonts w:ascii="Calibri" w:hAnsi="Calibri" w:eastAsia="Calibri" w:cs="Calibri"/>
-                <w:noProof w:val="0"/>
-                <w:sz w:val="22"/>
-                <w:szCs w:val="22"/>
-                <w:lang w:val="en-GB"/>
-              </w:rPr>
-              <w:t xml:space="preserve"> teams.</w:t>
-            </w:r>
-          </w:p>
-          <w:p>
-            <w:pPr>
-              <w:pStyle w:val="ListParagraph"/>
+                <w:rFonts w:ascii="Calibri" w:eastAsia="Calibri" w:hAnsi="Calibri" w:cs="Calibri"/>
+                <w:sz w:val="22"/>
+                <w:szCs w:val="22"/>
+              </w:rPr>
+            </w:pPr>
+            <w:r>
+              <w:rPr>
+                <w:rFonts w:ascii="Calibri" w:eastAsia="Calibri" w:hAnsi="Calibri" w:cs="Calibri"/>
+                <w:sz w:val="22"/>
+                <w:szCs w:val="22"/>
+              </w:rPr>
+              <w:t>Users can add other users to their teams.</w:t>
+            </w:r>
+          </w:p>
+          <w:p>
+            <w:pPr>
+              <w:pStyle w:val="a4"/>
               <w:numPr>
                 <w:ilvl w:val="0"/>
-                <w:numId w:val="3"/>
+                <w:numId w:val="1"/>
               </w:numPr>
               <w:rPr>
                 <w:sz w:val="22"/>
@@ -884,7 +716,15 @@
                 <w:sz w:val="22"/>
                 <w:szCs w:val="22"/>
               </w:rPr>
-              <w:t xml:space="preserve">e that tells the user that team was created </w:t>
+              <w:t xml:space="preserve">e that </w:t>
+            </w:r>
+            <w:r>
+              <w:rPr>
+                <w:sz w:val="22"/>
+                <w:szCs w:val="22"/>
+              </w:rPr>
+              <w:lastRenderedPageBreak/>
+              <w:t xml:space="preserve">tells the user that team was created </w:t>
             </w:r>
             <w:r>
               <w:rPr>
@@ -924,368 +764,172 @@
           </w:p>
           <w:p>
             <w:pPr>
-              <w:pStyle w:val="ListParagraph"/>
+              <w:pStyle w:val="a4"/>
               <w:numPr>
                 <w:ilvl w:val="0"/>
-                <w:numId w:val="3"/>
+                <w:numId w:val="1"/>
               </w:numPr>
               <w:rPr>
-                <w:rFonts w:ascii="Calibri" w:hAnsi="Calibri" w:eastAsia="Calibri" w:cs="Calibri"/>
-                <w:noProof w:val="0"/>
-                <w:sz w:val="22"/>
-                <w:szCs w:val="22"/>
-                <w:lang w:val="en-GB"/>
-              </w:rPr>
-            </w:pPr>
-            <w:r>
-              <w:rPr>
-                <w:rFonts w:ascii="Calibri" w:hAnsi="Calibri" w:eastAsia="Calibri" w:cs="Calibri"/>
-                <w:noProof w:val="0"/>
-                <w:sz w:val="22"/>
-                <w:szCs w:val="22"/>
-                <w:lang w:val="en-GB"/>
+                <w:rFonts w:ascii="Calibri" w:eastAsia="Calibri" w:hAnsi="Calibri" w:cs="Calibri"/>
+                <w:sz w:val="22"/>
+                <w:szCs w:val="22"/>
+              </w:rPr>
+            </w:pPr>
+            <w:r>
+              <w:rPr>
+                <w:rFonts w:ascii="Calibri" w:eastAsia="Calibri" w:hAnsi="Calibri" w:cs="Calibri"/>
+                <w:sz w:val="22"/>
+                <w:szCs w:val="22"/>
               </w:rPr>
               <w:t>If a user entered invali</w:t>
             </w:r>
             <w:r>
               <w:rPr>
-                <w:rFonts w:ascii="Calibri" w:hAnsi="Calibri" w:eastAsia="Calibri" w:cs="Calibri"/>
-                <w:noProof w:val="0"/>
-                <w:sz w:val="22"/>
-                <w:szCs w:val="22"/>
-                <w:lang w:val="en-GB"/>
+                <w:rFonts w:ascii="Calibri" w:eastAsia="Calibri" w:hAnsi="Calibri" w:cs="Calibri"/>
+                <w:sz w:val="22"/>
+                <w:szCs w:val="22"/>
               </w:rPr>
               <w:t>d</w:t>
             </w:r>
             <w:r>
               <w:rPr>
-                <w:rFonts w:ascii="Calibri" w:hAnsi="Calibri" w:eastAsia="Calibri" w:cs="Calibri"/>
-                <w:noProof w:val="0"/>
-                <w:sz w:val="22"/>
-                <w:szCs w:val="22"/>
-                <w:lang w:val="en-GB"/>
-              </w:rPr>
-              <w:t xml:space="preserve"> team </w:t>
-            </w:r>
-            <w:r>
-              <w:rPr>
-                <w:rFonts w:ascii="Calibri" w:hAnsi="Calibri" w:eastAsia="Calibri" w:cs="Calibri"/>
-                <w:noProof w:val="0"/>
-                <w:sz w:val="22"/>
-                <w:szCs w:val="22"/>
-                <w:lang w:val="en-GB"/>
-              </w:rPr>
-              <w:t>name</w:t>
-            </w:r>
-            <w:r>
-              <w:rPr>
-                <w:rFonts w:ascii="Calibri" w:hAnsi="Calibri" w:eastAsia="Calibri" w:cs="Calibri"/>
-                <w:noProof w:val="0"/>
-                <w:sz w:val="22"/>
-                <w:szCs w:val="22"/>
-                <w:lang w:val="en-GB"/>
+                <w:rFonts w:ascii="Calibri" w:eastAsia="Calibri" w:hAnsi="Calibri" w:cs="Calibri"/>
+                <w:sz w:val="22"/>
+                <w:szCs w:val="22"/>
+              </w:rPr>
+              <w:t xml:space="preserve"> team name </w:t>
+            </w:r>
+            <w:r>
+              <w:rPr>
+                <w:rFonts w:ascii="Calibri" w:eastAsia="Calibri" w:hAnsi="Calibri" w:cs="Calibri"/>
+                <w:sz w:val="22"/>
+                <w:szCs w:val="22"/>
+              </w:rPr>
+              <w:t>they</w:t>
+            </w:r>
+            <w:r>
+              <w:rPr>
+                <w:rFonts w:ascii="Calibri" w:eastAsia="Calibri" w:hAnsi="Calibri" w:cs="Calibri"/>
+                <w:sz w:val="22"/>
+                <w:szCs w:val="22"/>
               </w:rPr>
               <w:t xml:space="preserve"> </w:t>
             </w:r>
             <w:r>
               <w:rPr>
-                <w:rFonts w:ascii="Calibri" w:hAnsi="Calibri" w:eastAsia="Calibri" w:cs="Calibri"/>
-                <w:noProof w:val="0"/>
-                <w:sz w:val="22"/>
-                <w:szCs w:val="22"/>
-                <w:lang w:val="en-GB"/>
-              </w:rPr>
-              <w:t>they</w:t>
-            </w:r>
-            <w:r>
-              <w:rPr>
-                <w:rFonts w:ascii="Calibri" w:hAnsi="Calibri" w:eastAsia="Calibri" w:cs="Calibri"/>
-                <w:noProof w:val="0"/>
-                <w:sz w:val="22"/>
-                <w:szCs w:val="22"/>
-                <w:lang w:val="en-GB"/>
-              </w:rPr>
-              <w:t xml:space="preserve"> </w:t>
-            </w:r>
-            <w:r>
-              <w:rPr>
-                <w:rFonts w:ascii="Calibri" w:hAnsi="Calibri" w:eastAsia="Calibri" w:cs="Calibri"/>
-                <w:noProof w:val="0"/>
-                <w:sz w:val="22"/>
-                <w:szCs w:val="22"/>
-                <w:lang w:val="en-GB"/>
+                <w:rFonts w:ascii="Calibri" w:eastAsia="Calibri" w:hAnsi="Calibri" w:cs="Calibri"/>
+                <w:sz w:val="22"/>
+                <w:szCs w:val="22"/>
               </w:rPr>
               <w:t xml:space="preserve">are </w:t>
             </w:r>
             <w:r>
               <w:rPr>
-                <w:rFonts w:ascii="Calibri" w:hAnsi="Calibri" w:eastAsia="Calibri" w:cs="Calibri"/>
-                <w:noProof w:val="0"/>
-                <w:sz w:val="22"/>
-                <w:szCs w:val="22"/>
-                <w:lang w:val="en-GB"/>
+                <w:rFonts w:ascii="Calibri" w:eastAsia="Calibri" w:hAnsi="Calibri" w:cs="Calibri"/>
+                <w:sz w:val="22"/>
+                <w:szCs w:val="22"/>
               </w:rPr>
               <w:t>redirected back to the same page</w:t>
             </w:r>
             <w:r>
               <w:rPr>
-                <w:rFonts w:ascii="Calibri" w:hAnsi="Calibri" w:eastAsia="Calibri" w:cs="Calibri"/>
-                <w:noProof w:val="0"/>
-                <w:sz w:val="22"/>
-                <w:szCs w:val="22"/>
-                <w:lang w:val="en-GB"/>
-              </w:rPr>
-              <w:t xml:space="preserve"> (U</w:t>
-            </w:r>
-            <w:r>
-              <w:rPr>
-                <w:rFonts w:ascii="Calibri" w:hAnsi="Calibri" w:eastAsia="Calibri" w:cs="Calibri"/>
-                <w:noProof w:val="0"/>
-                <w:sz w:val="22"/>
-                <w:szCs w:val="22"/>
-                <w:lang w:val="en-GB"/>
-              </w:rPr>
-              <w:t>RL/create_t</w:t>
-            </w:r>
-            <w:r>
-              <w:rPr>
-                <w:rFonts w:ascii="Calibri" w:hAnsi="Calibri" w:eastAsia="Calibri" w:cs="Calibri"/>
-                <w:noProof w:val="0"/>
-                <w:sz w:val="22"/>
-                <w:szCs w:val="22"/>
-                <w:lang w:val="en-GB"/>
-              </w:rPr>
-              <w:t>eam).</w:t>
-            </w:r>
-          </w:p>
-          <w:p>
-            <w:pPr>
-              <w:pStyle w:val="ListParagraph"/>
+                <w:rFonts w:ascii="Calibri" w:eastAsia="Calibri" w:hAnsi="Calibri" w:cs="Calibri"/>
+                <w:sz w:val="22"/>
+                <w:szCs w:val="22"/>
+              </w:rPr>
+              <w:t xml:space="preserve"> (URL/create_team).</w:t>
+            </w:r>
+          </w:p>
+          <w:p>
+            <w:pPr>
+              <w:pStyle w:val="a4"/>
               <w:numPr>
                 <w:ilvl w:val="0"/>
-                <w:numId w:val="3"/>
+                <w:numId w:val="1"/>
               </w:numPr>
               <w:rPr>
-                <w:rFonts w:ascii="Calibri" w:hAnsi="Calibri" w:eastAsia="Calibri" w:cs="Calibri"/>
-                <w:noProof w:val="0"/>
-                <w:sz w:val="22"/>
-                <w:szCs w:val="22"/>
-                <w:lang w:val="en-GB"/>
-              </w:rPr>
-            </w:pPr>
-            <w:r>
-              <w:rPr>
-                <w:rFonts w:ascii="Calibri" w:hAnsi="Calibri" w:eastAsia="Calibri" w:cs="Calibri"/>
-                <w:noProof w:val="0"/>
-                <w:sz w:val="22"/>
-                <w:szCs w:val="22"/>
-                <w:lang w:val="en-GB"/>
+                <w:rFonts w:ascii="Calibri" w:eastAsia="Calibri" w:hAnsi="Calibri" w:cs="Calibri"/>
+                <w:sz w:val="22"/>
+                <w:szCs w:val="22"/>
+              </w:rPr>
+            </w:pPr>
+            <w:r>
+              <w:rPr>
+                <w:rFonts w:ascii="Calibri" w:eastAsia="Calibri" w:hAnsi="Calibri" w:cs="Calibri"/>
+                <w:sz w:val="22"/>
+                <w:szCs w:val="22"/>
               </w:rPr>
               <w:t>Users are allowed to edit teams</w:t>
             </w:r>
             <w:r>
               <w:rPr>
-                <w:rFonts w:ascii="Calibri" w:hAnsi="Calibri" w:eastAsia="Calibri" w:cs="Calibri"/>
-                <w:noProof w:val="0"/>
-                <w:sz w:val="22"/>
-                <w:szCs w:val="22"/>
-                <w:lang w:val="en-GB"/>
-              </w:rPr>
-              <w:t xml:space="preserve"> (URL/</w:t>
-            </w:r>
-            <w:r>
-              <w:rPr>
-                <w:rFonts w:ascii="Calibri" w:hAnsi="Calibri" w:eastAsia="Calibri" w:cs="Calibri"/>
-                <w:noProof w:val="0"/>
-                <w:sz w:val="22"/>
-                <w:szCs w:val="22"/>
-                <w:lang w:val="en-GB"/>
-              </w:rPr>
-              <w:t>edit_team</w:t>
-            </w:r>
-            <w:r>
-              <w:rPr>
-                <w:rFonts w:ascii="Calibri" w:hAnsi="Calibri" w:eastAsia="Calibri" w:cs="Calibri"/>
-                <w:noProof w:val="0"/>
-                <w:sz w:val="22"/>
-                <w:szCs w:val="22"/>
-                <w:lang w:val="en-GB"/>
-              </w:rPr>
-              <w:t xml:space="preserve">). To do so they must enter a current team name. They can change the name of the team, add </w:t>
-            </w:r>
-            <w:r>
-              <w:rPr>
-                <w:rFonts w:ascii="Calibri" w:hAnsi="Calibri" w:eastAsia="Calibri" w:cs="Calibri"/>
-                <w:noProof w:val="0"/>
-                <w:sz w:val="22"/>
-                <w:szCs w:val="22"/>
-                <w:lang w:val="en-GB"/>
-              </w:rPr>
-              <w:t>members</w:t>
-            </w:r>
-            <w:r>
-              <w:rPr>
-                <w:rFonts w:ascii="Calibri" w:hAnsi="Calibri" w:eastAsia="Calibri" w:cs="Calibri"/>
-                <w:noProof w:val="0"/>
-                <w:sz w:val="22"/>
-                <w:szCs w:val="22"/>
-                <w:lang w:val="en-GB"/>
-              </w:rPr>
-              <w:t xml:space="preserve"> </w:t>
-            </w:r>
-            <w:r>
-              <w:rPr>
-                <w:rFonts w:ascii="Calibri" w:hAnsi="Calibri" w:eastAsia="Calibri" w:cs="Calibri"/>
-                <w:noProof w:val="0"/>
-                <w:sz w:val="22"/>
-                <w:szCs w:val="22"/>
-                <w:lang w:val="en-GB"/>
-              </w:rPr>
-              <w:t xml:space="preserve">or </w:t>
-            </w:r>
-            <w:r>
-              <w:rPr>
-                <w:rFonts w:ascii="Calibri" w:hAnsi="Calibri" w:eastAsia="Calibri" w:cs="Calibri"/>
-                <w:noProof w:val="0"/>
-                <w:sz w:val="22"/>
-                <w:szCs w:val="22"/>
-                <w:lang w:val="en-GB"/>
-              </w:rPr>
-              <w:t>delete</w:t>
-            </w:r>
-            <w:r>
-              <w:rPr>
-                <w:rFonts w:ascii="Calibri" w:hAnsi="Calibri" w:eastAsia="Calibri" w:cs="Calibri"/>
-                <w:noProof w:val="0"/>
-                <w:sz w:val="22"/>
-                <w:szCs w:val="22"/>
-                <w:lang w:val="en-GB"/>
-              </w:rPr>
-              <w:t xml:space="preserve"> members.</w:t>
-            </w:r>
-          </w:p>
-          <w:p>
-            <w:pPr>
-              <w:pStyle w:val="ListParagraph"/>
+                <w:rFonts w:ascii="Calibri" w:eastAsia="Calibri" w:hAnsi="Calibri" w:cs="Calibri"/>
+                <w:sz w:val="22"/>
+                <w:szCs w:val="22"/>
+              </w:rPr>
+              <w:t xml:space="preserve"> (URL/edit_team). To do so they must enter a current team name. They can change the name of the team, add members </w:t>
+            </w:r>
+            <w:r>
+              <w:rPr>
+                <w:rFonts w:ascii="Calibri" w:eastAsia="Calibri" w:hAnsi="Calibri" w:cs="Calibri"/>
+                <w:sz w:val="22"/>
+                <w:szCs w:val="22"/>
+              </w:rPr>
+              <w:t>or delete members.</w:t>
+            </w:r>
+          </w:p>
+          <w:p>
+            <w:pPr>
+              <w:pStyle w:val="a4"/>
               <w:numPr>
                 <w:ilvl w:val="0"/>
-                <w:numId w:val="3"/>
+                <w:numId w:val="1"/>
               </w:numPr>
               <w:rPr>
-                <w:rFonts w:ascii="Calibri" w:hAnsi="Calibri" w:eastAsia="Calibri" w:cs="Calibri"/>
-                <w:noProof w:val="0"/>
-                <w:sz w:val="22"/>
-                <w:szCs w:val="22"/>
-                <w:lang w:val="en-GB"/>
-              </w:rPr>
-            </w:pPr>
-            <w:r>
-              <w:rPr>
-                <w:rFonts w:ascii="Calibri" w:hAnsi="Calibri" w:eastAsia="Calibri" w:cs="Calibri"/>
-                <w:noProof w:val="0"/>
-                <w:sz w:val="22"/>
-                <w:szCs w:val="22"/>
-                <w:lang w:val="en-GB"/>
-              </w:rPr>
-              <w:t xml:space="preserve">If a user entered current team name that does not </w:t>
-            </w:r>
-            <w:r>
-              <w:rPr>
-                <w:rFonts w:ascii="Calibri" w:hAnsi="Calibri" w:eastAsia="Calibri" w:cs="Calibri"/>
-                <w:noProof w:val="0"/>
-                <w:sz w:val="22"/>
-                <w:szCs w:val="22"/>
-                <w:lang w:val="en-GB"/>
-              </w:rPr>
-              <w:t>exist</w:t>
-            </w:r>
-            <w:r>
-              <w:rPr>
-                <w:rFonts w:ascii="Calibri" w:hAnsi="Calibri" w:eastAsia="Calibri" w:cs="Calibri"/>
-                <w:noProof w:val="0"/>
-                <w:sz w:val="22"/>
-                <w:szCs w:val="22"/>
-                <w:lang w:val="en-GB"/>
-              </w:rPr>
-              <w:t xml:space="preserve"> </w:t>
-            </w:r>
-            <w:r>
-              <w:rPr>
-                <w:rFonts w:ascii="Calibri" w:hAnsi="Calibri" w:eastAsia="Calibri" w:cs="Calibri"/>
-                <w:noProof w:val="0"/>
-                <w:sz w:val="22"/>
-                <w:szCs w:val="22"/>
-                <w:lang w:val="en-GB"/>
-              </w:rPr>
-              <w:t xml:space="preserve">or a new team name is not </w:t>
-            </w:r>
-            <w:r>
-              <w:rPr>
-                <w:rFonts w:ascii="Calibri" w:hAnsi="Calibri" w:eastAsia="Calibri" w:cs="Calibri"/>
-                <w:noProof w:val="0"/>
-                <w:sz w:val="22"/>
-                <w:szCs w:val="22"/>
-                <w:lang w:val="en-GB"/>
-              </w:rPr>
-              <w:t>unique</w:t>
-            </w:r>
-            <w:r>
-              <w:rPr>
-                <w:rFonts w:ascii="Calibri" w:hAnsi="Calibri" w:eastAsia="Calibri" w:cs="Calibri"/>
-                <w:noProof w:val="0"/>
-                <w:sz w:val="22"/>
-                <w:szCs w:val="22"/>
-                <w:lang w:val="en-GB"/>
-              </w:rPr>
-              <w:t xml:space="preserve"> they are</w:t>
-            </w:r>
-            <w:r>
-              <w:rPr>
-                <w:rFonts w:ascii="Calibri" w:hAnsi="Calibri" w:eastAsia="Calibri" w:cs="Calibri"/>
-                <w:noProof w:val="0"/>
-                <w:sz w:val="22"/>
-                <w:szCs w:val="22"/>
-                <w:lang w:val="en-GB"/>
+                <w:rFonts w:ascii="Calibri" w:eastAsia="Calibri" w:hAnsi="Calibri" w:cs="Calibri"/>
+                <w:sz w:val="22"/>
+                <w:szCs w:val="22"/>
+              </w:rPr>
+            </w:pPr>
+            <w:r>
+              <w:rPr>
+                <w:rFonts w:ascii="Calibri" w:eastAsia="Calibri" w:hAnsi="Calibri" w:cs="Calibri"/>
+                <w:sz w:val="22"/>
+                <w:szCs w:val="22"/>
+              </w:rPr>
+              <w:t xml:space="preserve">If a user entered current team name that does not exist </w:t>
+            </w:r>
+            <w:r>
+              <w:rPr>
+                <w:rFonts w:ascii="Calibri" w:eastAsia="Calibri" w:hAnsi="Calibri" w:cs="Calibri"/>
+                <w:sz w:val="22"/>
+                <w:szCs w:val="22"/>
+              </w:rPr>
+              <w:t>or a new team name is not unique they are</w:t>
+            </w:r>
+            <w:r>
+              <w:rPr>
+                <w:rFonts w:ascii="Calibri" w:eastAsia="Calibri" w:hAnsi="Calibri" w:cs="Calibri"/>
+                <w:sz w:val="22"/>
+                <w:szCs w:val="22"/>
               </w:rPr>
               <w:t xml:space="preserve"> redirected back to the same page</w:t>
             </w:r>
             <w:r>
               <w:rPr>
-                <w:rFonts w:ascii="Calibri" w:hAnsi="Calibri" w:eastAsia="Calibri" w:cs="Calibri"/>
-                <w:noProof w:val="0"/>
-                <w:sz w:val="22"/>
-                <w:szCs w:val="22"/>
-                <w:lang w:val="en-GB"/>
-              </w:rPr>
-              <w:t xml:space="preserve"> (URL/</w:t>
-            </w:r>
-            <w:r>
-              <w:rPr>
-                <w:rFonts w:ascii="Calibri" w:hAnsi="Calibri" w:eastAsia="Calibri" w:cs="Calibri"/>
-                <w:noProof w:val="0"/>
-                <w:sz w:val="22"/>
-                <w:szCs w:val="22"/>
-                <w:lang w:val="en-GB"/>
-              </w:rPr>
-              <w:t>edit_team</w:t>
-            </w:r>
-            <w:r>
-              <w:rPr>
-                <w:rFonts w:ascii="Calibri" w:hAnsi="Calibri" w:eastAsia="Calibri" w:cs="Calibri"/>
-                <w:noProof w:val="0"/>
-                <w:sz w:val="22"/>
-                <w:szCs w:val="22"/>
-                <w:lang w:val="en-GB"/>
-              </w:rPr>
-              <w:t>) and corresponding errors are displayed</w:t>
-            </w:r>
-          </w:p>
-          <w:p>
-            <w:pPr>
-              <w:pStyle w:val="ListParagraph"/>
+                <w:rFonts w:ascii="Calibri" w:eastAsia="Calibri" w:hAnsi="Calibri" w:cs="Calibri"/>
+                <w:sz w:val="22"/>
+                <w:szCs w:val="22"/>
+              </w:rPr>
+              <w:t xml:space="preserve"> (URL/edit_team) and corresponding errors are displayed</w:t>
+            </w:r>
+          </w:p>
+          <w:p>
+            <w:pPr>
+              <w:pStyle w:val="a4"/>
               <w:numPr>
                 <w:ilvl w:val="0"/>
-                <w:numId w:val="3"/>
+                <w:numId w:val="1"/>
               </w:numPr>
               <w:rPr>
                 <w:sz w:val="22"/>
@@ -1306,7 +950,6 @@
         <w:tc>
           <w:tcPr>
             <w:tcW w:w="4505" w:type="dxa"/>
-            <w:tcMar/>
           </w:tcPr>
           <w:p>
             <w:pPr>
@@ -1320,6 +963,7 @@
                 <w:sz w:val="22"/>
                 <w:szCs w:val="22"/>
               </w:rPr>
+              <w:lastRenderedPageBreak/>
               <w:t>Epic 3</w:t>
             </w:r>
           </w:p>
@@ -1342,14 +986,13 @@
         <w:tc>
           <w:tcPr>
             <w:tcW w:w="4505" w:type="dxa"/>
-            <w:tcMar/>
           </w:tcPr>
           <w:p>
             <w:pPr>
-              <w:pStyle w:val="ListParagraph"/>
+              <w:pStyle w:val="a4"/>
               <w:numPr>
                 <w:ilvl w:val="0"/>
-                <w:numId w:val="2"/>
+                <w:numId w:val="3"/>
               </w:numPr>
               <w:rPr>
                 <w:sz w:val="22"/>
@@ -1366,10 +1009,10 @@
           </w:p>
           <w:p>
             <w:pPr>
-              <w:pStyle w:val="ListParagraph"/>
+              <w:pStyle w:val="a4"/>
               <w:numPr>
                 <w:ilvl w:val="0"/>
-                <w:numId w:val="2"/>
+                <w:numId w:val="3"/>
               </w:numPr>
               <w:rPr>
                 <w:sz w:val="22"/>
@@ -1381,23 +1024,15 @@
                 <w:sz w:val="22"/>
                 <w:szCs w:val="22"/>
               </w:rPr>
-              <w:t xml:space="preserve">Users can assign tasks to other users on the same page. They also have to input </w:t>
-            </w:r>
-            <w:r>
-              <w:rPr>
-                <w:sz w:val="22"/>
-                <w:szCs w:val="22"/>
-              </w:rPr>
-              <w:lastRenderedPageBreak/>
-              <w:t xml:space="preserve">the title, description and due date of the task. </w:t>
-            </w:r>
-          </w:p>
-          <w:p>
-            <w:pPr>
-              <w:pStyle w:val="ListParagraph"/>
+              <w:t xml:space="preserve">Users can assign tasks to other users on the same page. They also have to input the title, description and due date of the task. </w:t>
+            </w:r>
+          </w:p>
+          <w:p>
+            <w:pPr>
+              <w:pStyle w:val="a4"/>
               <w:numPr>
                 <w:ilvl w:val="0"/>
-                <w:numId w:val="2"/>
+                <w:numId w:val="3"/>
               </w:numPr>
               <w:rPr>
                 <w:sz w:val="22"/>
@@ -1414,10 +1049,10 @@
           </w:p>
           <w:p>
             <w:pPr>
-              <w:pStyle w:val="ListParagraph"/>
+              <w:pStyle w:val="a4"/>
               <w:numPr>
                 <w:ilvl w:val="0"/>
-                <w:numId w:val="2"/>
+                <w:numId w:val="3"/>
               </w:numPr>
               <w:rPr>
                 <w:sz w:val="22"/>
@@ -1434,10 +1069,10 @@
           </w:p>
           <w:p>
             <w:pPr>
-              <w:pStyle w:val="ListParagraph"/>
+              <w:pStyle w:val="a4"/>
               <w:numPr>
                 <w:ilvl w:val="0"/>
-                <w:numId w:val="2"/>
+                <w:numId w:val="3"/>
               </w:numPr>
               <w:rPr>
                 <w:sz w:val="22"/>
@@ -1454,10 +1089,10 @@
           </w:p>
           <w:p>
             <w:pPr>
-              <w:pStyle w:val="ListParagraph"/>
+              <w:pStyle w:val="a4"/>
               <w:numPr>
                 <w:ilvl w:val="0"/>
-                <w:numId w:val="2"/>
+                <w:numId w:val="3"/>
               </w:numPr>
               <w:rPr>
                 <w:sz w:val="22"/>
@@ -1469,23 +1104,7 @@
                 <w:sz w:val="22"/>
                 <w:szCs w:val="22"/>
               </w:rPr>
-              <w:t xml:space="preserve">Users can manage the task and change any details needed. Once the users </w:t>
-            </w:r>
-            <w:proofErr w:type="gramStart"/>
-            <w:r>
-              <w:rPr>
-                <w:sz w:val="22"/>
-                <w:szCs w:val="22"/>
-              </w:rPr>
-              <w:t>clicks</w:t>
-            </w:r>
-            <w:proofErr w:type="gramEnd"/>
-            <w:r>
-              <w:rPr>
-                <w:sz w:val="22"/>
-                <w:szCs w:val="22"/>
-              </w:rPr>
-              <w:t xml:space="preserve"> the Manage Task button, they are redirected to the create task page, but the page is populated with the information of the task. (URL/ task/create).</w:t>
+              <w:t>Users can manage the task and change any details needed. Once the users clicks the Manage Task button, they are redirected to the create task page, but the page is populated with the information of the task. (URL/ task/create).</w:t>
             </w:r>
           </w:p>
         </w:tc>
@@ -1494,7 +1113,6 @@
         <w:tc>
           <w:tcPr>
             <w:tcW w:w="4505" w:type="dxa"/>
-            <w:tcMar/>
           </w:tcPr>
           <w:p>
             <w:pPr>
@@ -1508,7 +1126,6 @@
                 <w:sz w:val="22"/>
                 <w:szCs w:val="22"/>
               </w:rPr>
-              <w:lastRenderedPageBreak/>
               <w:t>Epic 4</w:t>
             </w:r>
           </w:p>
@@ -1524,30 +1141,13 @@
                 <w:sz w:val="22"/>
                 <w:szCs w:val="22"/>
               </w:rPr>
-              <w:t xml:space="preserve">Users provide a dashboard to view and manage assigned </w:t>
-            </w:r>
-            <w:proofErr w:type="gramStart"/>
-            <w:r>
-              <w:rPr>
-                <w:sz w:val="22"/>
-                <w:szCs w:val="22"/>
-              </w:rPr>
-              <w:t>tasks, and</w:t>
-            </w:r>
-            <w:proofErr w:type="gramEnd"/>
-            <w:r>
-              <w:rPr>
-                <w:sz w:val="22"/>
-                <w:szCs w:val="22"/>
-              </w:rPr>
-              <w:t xml:space="preserve"> team tasks.</w:t>
+              <w:t>Users provide a dashboard to view and manage assigned tasks, and team tasks.</w:t>
             </w:r>
           </w:p>
         </w:tc>
         <w:tc>
           <w:tcPr>
             <w:tcW w:w="4505" w:type="dxa"/>
-            <w:tcMar/>
           </w:tcPr>
           <w:p>
             <w:pPr>
@@ -1570,7 +1170,6 @@
         <w:tc>
           <w:tcPr>
             <w:tcW w:w="4505" w:type="dxa"/>
-            <w:tcMar/>
           </w:tcPr>
           <w:p>
             <w:pPr>
@@ -1606,7 +1205,6 @@
         <w:tc>
           <w:tcPr>
             <w:tcW w:w="4505" w:type="dxa"/>
-            <w:tcMar/>
           </w:tcPr>
           <w:p>
             <w:pPr>
@@ -1629,7 +1227,6 @@
         <w:tc>
           <w:tcPr>
             <w:tcW w:w="4505" w:type="dxa"/>
-            <w:tcMar/>
           </w:tcPr>
           <w:p>
             <w:pPr>
@@ -1643,6 +1240,7 @@
                 <w:sz w:val="22"/>
                 <w:szCs w:val="22"/>
               </w:rPr>
+              <w:lastRenderedPageBreak/>
               <w:t>Epic 6</w:t>
             </w:r>
           </w:p>
@@ -1665,7 +1263,6 @@
         <w:tc>
           <w:tcPr>
             <w:tcW w:w="4505" w:type="dxa"/>
-            <w:tcMar/>
           </w:tcPr>
           <w:p>
             <w:pPr>
@@ -1688,7 +1285,6 @@
         <w:tc>
           <w:tcPr>
             <w:tcW w:w="4505" w:type="dxa"/>
-            <w:tcMar/>
           </w:tcPr>
           <w:p>
             <w:pPr>
@@ -1724,7 +1320,6 @@
         <w:tc>
           <w:tcPr>
             <w:tcW w:w="4505" w:type="dxa"/>
-            <w:tcMar/>
           </w:tcPr>
           <w:p>
             <w:pPr>
@@ -1747,7 +1342,6 @@
         <w:tc>
           <w:tcPr>
             <w:tcW w:w="4505" w:type="dxa"/>
-            <w:tcMar/>
           </w:tcPr>
           <w:p>
             <w:pPr>
@@ -1783,7 +1377,6 @@
         <w:tc>
           <w:tcPr>
             <w:tcW w:w="4505" w:type="dxa"/>
-            <w:tcMar/>
           </w:tcPr>
           <w:p>
             <w:pPr>
@@ -1806,7 +1399,6 @@
         <w:tc>
           <w:tcPr>
             <w:tcW w:w="4505" w:type="dxa"/>
-            <w:tcMar/>
           </w:tcPr>
           <w:p>
             <w:pPr>
@@ -1842,21 +1434,217 @@
         <w:tc>
           <w:tcPr>
             <w:tcW w:w="4505" w:type="dxa"/>
-            <w:tcMar/>
           </w:tcPr>
           <w:p>
             <w:pPr>
-              <w:rPr>
-                <w:sz w:val="22"/>
-                <w:szCs w:val="22"/>
-              </w:rPr>
-            </w:pPr>
-            <w:r>
-              <w:rPr>
-                <w:sz w:val="22"/>
-                <w:szCs w:val="22"/>
-              </w:rPr>
-              <w:t>Not implemented</w:t>
+              <w:pStyle w:val="a4"/>
+              <w:numPr>
+                <w:ilvl w:val="0"/>
+                <w:numId w:val="3"/>
+              </w:numPr>
+              <w:rPr>
+                <w:sz w:val="22"/>
+                <w:szCs w:val="22"/>
+              </w:rPr>
+            </w:pPr>
+            <w:r>
+              <w:rPr>
+                <w:sz w:val="22"/>
+                <w:szCs w:val="22"/>
+              </w:rPr>
+              <w:t>User can see the activity log in the terminal.</w:t>
+            </w:r>
+          </w:p>
+          <w:p>
+            <w:pPr>
+              <w:pStyle w:val="a4"/>
+              <w:numPr>
+                <w:ilvl w:val="0"/>
+                <w:numId w:val="3"/>
+              </w:numPr>
+              <w:rPr>
+                <w:sz w:val="22"/>
+                <w:szCs w:val="22"/>
+              </w:rPr>
+            </w:pPr>
+            <w:r>
+              <w:rPr>
+                <w:sz w:val="22"/>
+                <w:szCs w:val="22"/>
+              </w:rPr>
+              <w:t>It also shows the activity log for user that do not log in</w:t>
+            </w:r>
+            <w:r>
+              <w:rPr>
+                <w:sz w:val="22"/>
+                <w:szCs w:val="22"/>
+              </w:rPr>
+              <w:t>to account</w:t>
+            </w:r>
+            <w:r>
+              <w:rPr>
+                <w:sz w:val="22"/>
+                <w:szCs w:val="22"/>
+              </w:rPr>
+              <w:t>.</w:t>
+            </w:r>
+          </w:p>
+          <w:p>
+            <w:pPr>
+              <w:pStyle w:val="a4"/>
+              <w:numPr>
+                <w:ilvl w:val="0"/>
+                <w:numId w:val="3"/>
+              </w:numPr>
+              <w:rPr>
+                <w:sz w:val="22"/>
+                <w:szCs w:val="22"/>
+              </w:rPr>
+            </w:pPr>
+            <w:r>
+              <w:rPr>
+                <w:sz w:val="22"/>
+                <w:szCs w:val="22"/>
+              </w:rPr>
+              <w:t xml:space="preserve">The activity log provides the </w:t>
+            </w:r>
+            <w:r>
+              <w:rPr>
+                <w:sz w:val="22"/>
+                <w:szCs w:val="22"/>
+              </w:rPr>
+              <w:t>URLs</w:t>
+            </w:r>
+            <w:r>
+              <w:rPr>
+                <w:sz w:val="22"/>
+                <w:szCs w:val="22"/>
+              </w:rPr>
+              <w:t xml:space="preserve">, which user has </w:t>
+            </w:r>
+            <w:r>
+              <w:rPr>
+                <w:sz w:val="22"/>
+                <w:szCs w:val="22"/>
+              </w:rPr>
+              <w:t>visited</w:t>
+            </w:r>
+            <w:r>
+              <w:rPr>
+                <w:sz w:val="22"/>
+                <w:szCs w:val="22"/>
+              </w:rPr>
+              <w:t>.</w:t>
+            </w:r>
+          </w:p>
+          <w:p>
+            <w:pPr>
+              <w:pStyle w:val="a4"/>
+              <w:numPr>
+                <w:ilvl w:val="0"/>
+                <w:numId w:val="3"/>
+              </w:numPr>
+              <w:rPr>
+                <w:sz w:val="22"/>
+                <w:szCs w:val="22"/>
+              </w:rPr>
+            </w:pPr>
+            <w:r>
+              <w:rPr>
+                <w:sz w:val="22"/>
+                <w:szCs w:val="22"/>
+              </w:rPr>
+              <w:t>If user provide</w:t>
+            </w:r>
+            <w:r>
+              <w:rPr>
+                <w:sz w:val="22"/>
+                <w:szCs w:val="22"/>
+              </w:rPr>
+              <w:t>s</w:t>
+            </w:r>
+            <w:r>
+              <w:rPr>
+                <w:sz w:val="22"/>
+                <w:szCs w:val="22"/>
+              </w:rPr>
+              <w:t xml:space="preserve"> input, that uses database, the activity log </w:t>
+            </w:r>
+            <w:r>
+              <w:rPr>
+                <w:sz w:val="22"/>
+                <w:szCs w:val="22"/>
+              </w:rPr>
+              <w:t>shows</w:t>
+            </w:r>
+            <w:r>
+              <w:rPr>
+                <w:sz w:val="22"/>
+                <w:szCs w:val="22"/>
+              </w:rPr>
+              <w:t xml:space="preserve"> the </w:t>
+            </w:r>
+            <w:r>
+              <w:rPr>
+                <w:sz w:val="22"/>
+                <w:szCs w:val="22"/>
+              </w:rPr>
+              <w:t>URL</w:t>
+            </w:r>
+            <w:r>
+              <w:rPr>
+                <w:sz w:val="22"/>
+                <w:szCs w:val="22"/>
+              </w:rPr>
+              <w:t xml:space="preserve"> with POST method.</w:t>
+            </w:r>
+          </w:p>
+          <w:p>
+            <w:pPr>
+              <w:pStyle w:val="a4"/>
+              <w:numPr>
+                <w:ilvl w:val="0"/>
+                <w:numId w:val="3"/>
+              </w:numPr>
+              <w:rPr>
+                <w:sz w:val="22"/>
+                <w:szCs w:val="22"/>
+              </w:rPr>
+            </w:pPr>
+            <w:r>
+              <w:rPr>
+                <w:sz w:val="22"/>
+                <w:szCs w:val="22"/>
+              </w:rPr>
+              <w:t xml:space="preserve">If user do not provide input, the activity log </w:t>
+            </w:r>
+            <w:r>
+              <w:rPr>
+                <w:sz w:val="22"/>
+                <w:szCs w:val="22"/>
+              </w:rPr>
+              <w:t>shows</w:t>
+            </w:r>
+            <w:r>
+              <w:rPr>
+                <w:sz w:val="22"/>
+                <w:szCs w:val="22"/>
+              </w:rPr>
+              <w:t xml:space="preserve"> the </w:t>
+            </w:r>
+            <w:r>
+              <w:rPr>
+                <w:sz w:val="22"/>
+                <w:szCs w:val="22"/>
+              </w:rPr>
+              <w:t>URL</w:t>
+            </w:r>
+            <w:r>
+              <w:rPr>
+                <w:sz w:val="22"/>
+                <w:szCs w:val="22"/>
+              </w:rPr>
+              <w:t xml:space="preserve"> with GET method.</w:t>
             </w:r>
           </w:p>
         </w:tc>
@@ -1865,7 +1653,6 @@
         <w:tc>
           <w:tcPr>
             <w:tcW w:w="4505" w:type="dxa"/>
-            <w:tcMar/>
           </w:tcPr>
           <w:p>
             <w:pPr>
@@ -1901,7 +1688,6 @@
         <w:tc>
           <w:tcPr>
             <w:tcW w:w="4505" w:type="dxa"/>
-            <w:tcMar/>
           </w:tcPr>
           <w:p>
             <w:pPr>
@@ -1924,7 +1710,6 @@
         <w:tc>
           <w:tcPr>
             <w:tcW w:w="4505" w:type="dxa"/>
-            <w:tcMar/>
           </w:tcPr>
           <w:p>
             <w:pPr>
@@ -1953,31 +1738,13 @@
                 <w:sz w:val="22"/>
                 <w:szCs w:val="22"/>
               </w:rPr>
-              <w:lastRenderedPageBreak/>
-              <w:t xml:space="preserve">Introduce gamification elements to motivate users, such as achievement badges, </w:t>
-            </w:r>
-            <w:proofErr w:type="spellStart"/>
-            <w:r>
-              <w:rPr>
-                <w:sz w:val="22"/>
-                <w:szCs w:val="22"/>
-              </w:rPr>
-              <w:t>leaderboards</w:t>
-            </w:r>
-            <w:proofErr w:type="spellEnd"/>
-            <w:r>
-              <w:rPr>
-                <w:sz w:val="22"/>
-                <w:szCs w:val="22"/>
-              </w:rPr>
-              <w:t>, or a points system based on task completion.</w:t>
+              <w:t>Introduce gamification elements to motivate users, such as achievement badges, leaderboards, or a points system based on task completion.</w:t>
             </w:r>
           </w:p>
         </w:tc>
         <w:tc>
           <w:tcPr>
             <w:tcW w:w="4505" w:type="dxa"/>
-            <w:tcMar/>
           </w:tcPr>
           <w:p>
             <w:pPr>
@@ -1991,7 +1758,6 @@
                 <w:sz w:val="22"/>
                 <w:szCs w:val="22"/>
               </w:rPr>
-              <w:lastRenderedPageBreak/>
               <w:t>Not implemented</w:t>
             </w:r>
           </w:p>
@@ -2007,7 +1773,7 @@
       </w:pPr>
     </w:p>
     <w:sectPr>
-      <w:pgSz w:w="11900" w:h="16840" w:orient="portrait"/>
+      <w:pgSz w:w="11900" w:h="16840"/>
       <w:pgMar w:top="1440" w:right="1440" w:bottom="1440" w:left="1440" w:header="708" w:footer="708" w:gutter="0"/>
       <w:cols w:space="708"/>
       <w:docGrid w:linePitch="360"/>
@@ -2018,118 +1784,6 @@
 
 <file path=word/numbering.xml><?xml version="1.0" encoding="utf-8"?>
 <w:numbering xmlns:wpc="http://schemas.microsoft.com/office/word/2010/wordprocessingCanvas" xmlns:cx="http://schemas.microsoft.com/office/drawing/2014/chartex" xmlns:cx1="http://schemas.microsoft.com/office/drawing/2015/9/8/chartex" xmlns:cx2="http://schemas.microsoft.com/office/drawing/2015/10/21/chartex" xmlns:cx3="http://schemas.microsoft.com/office/drawing/2016/5/9/chartex" xmlns:cx4="http://schemas.microsoft.com/office/drawing/2016/5/10/chartex" xmlns:cx5="http://schemas.microsoft.com/office/drawing/2016/5/11/chartex" xmlns:cx6="http://schemas.microsoft.com/office/drawing/2016/5/12/chartex" xmlns:cx7="http://schemas.microsoft.com/office/drawing/2016/5/13/chartex" xmlns:cx8="http://schemas.microsoft.com/office/drawing/2016/5/14/chartex" xmlns:mc="http://schemas.openxmlformats.org/markup-compatibility/2006" xmlns:aink="http://schemas.microsoft.com/office/drawing/2016/ink" xmlns:am3d="http://schemas.microsoft.com/office/drawing/2017/model3d" xmlns:o="urn:schemas-microsoft-com:office:office" xmlns:oel="http://schemas.microsoft.com/office/2019/extlst" xmlns:r="http://schemas.openxmlformats.org/officeDocument/2006/relationships" xmlns:m="http://schemas.openxmlformats.org/officeDocument/2006/math" xmlns:v="urn:schemas-microsoft-com:vml" xmlns:wp14="http://schemas.microsoft.com/office/word/2010/wordprocessingDrawing" xmlns:wp="http://schemas.openxmlformats.org/drawingml/2006/wordprocessingDrawing" xmlns:w10="urn:schemas-microsoft-com:office:word" xmlns:w="http://schemas.openxmlformats.org/wordprocessingml/2006/main" xmlns:w14="http://schemas.microsoft.com/office/word/2010/wordml" xmlns:w15="http://schemas.microsoft.com/office/word/2012/wordml" xmlns:w16cex="http://schemas.microsoft.com/office/word/2018/wordml/cex" xmlns:w16cid="http://schemas.microsoft.com/office/word/2016/wordml/cid" xmlns:w16="http://schemas.microsoft.com/office/word/2018/wordml" xmlns:w16sdtdh="http://schemas.microsoft.com/office/word/2020/wordml/sdtdatahash" xmlns:w16se="http://schemas.microsoft.com/office/word/2015/wordml/symex" xmlns:wpg="http://schemas.microsoft.com/office/word/2010/wordprocessingGroup" xmlns:wpi="http://schemas.microsoft.com/office/word/2010/wordprocessingInk" xmlns:wne="http://schemas.microsoft.com/office/word/2006/wordml" xmlns:wps="http://schemas.microsoft.com/office/word/2010/wordprocessingShape" mc:Ignorable="w14 w15 w16se w16cid w16 w16cex w16sdtdh wp14">
-  <w:abstractNum xmlns:w="http://schemas.openxmlformats.org/wordprocessingml/2006/main" w:abstractNumId="2">
-    <w:nsid w:val="3d56b2f8"/>
-    <w:multiLevelType xmlns:w="http://schemas.openxmlformats.org/wordprocessingml/2006/main" w:val="hybridMultilevel"/>
-    <w:lvl xmlns:w="http://schemas.openxmlformats.org/wordprocessingml/2006/main" w:ilvl="0">
-      <w:start w:val="1"/>
-      <w:numFmt w:val="bullet"/>
-      <w:lvlText w:val=""/>
-      <w:lvlJc w:val="left"/>
-      <w:pPr>
-        <w:ind w:left="720" w:hanging="360"/>
-      </w:pPr>
-      <w:rPr>
-        <w:rFonts w:hint="default" w:ascii="Symbol" w:hAnsi="Symbol"/>
-      </w:rPr>
-    </w:lvl>
-    <w:lvl xmlns:w="http://schemas.openxmlformats.org/wordprocessingml/2006/main" w:ilvl="1">
-      <w:start w:val="1"/>
-      <w:numFmt w:val="bullet"/>
-      <w:lvlText w:val="o"/>
-      <w:lvlJc w:val="left"/>
-      <w:pPr>
-        <w:ind w:left="1440" w:hanging="360"/>
-      </w:pPr>
-      <w:rPr>
-        <w:rFonts w:hint="default" w:ascii="Courier New" w:hAnsi="Courier New"/>
-      </w:rPr>
-    </w:lvl>
-    <w:lvl xmlns:w="http://schemas.openxmlformats.org/wordprocessingml/2006/main" w:ilvl="2">
-      <w:start w:val="1"/>
-      <w:numFmt w:val="bullet"/>
-      <w:lvlText w:val=""/>
-      <w:lvlJc w:val="left"/>
-      <w:pPr>
-        <w:ind w:left="2160" w:hanging="360"/>
-      </w:pPr>
-      <w:rPr>
-        <w:rFonts w:hint="default" w:ascii="Wingdings" w:hAnsi="Wingdings"/>
-      </w:rPr>
-    </w:lvl>
-    <w:lvl xmlns:w="http://schemas.openxmlformats.org/wordprocessingml/2006/main" w:ilvl="3">
-      <w:start w:val="1"/>
-      <w:numFmt w:val="bullet"/>
-      <w:lvlText w:val=""/>
-      <w:lvlJc w:val="left"/>
-      <w:pPr>
-        <w:ind w:left="2880" w:hanging="360"/>
-      </w:pPr>
-      <w:rPr>
-        <w:rFonts w:hint="default" w:ascii="Symbol" w:hAnsi="Symbol"/>
-      </w:rPr>
-    </w:lvl>
-    <w:lvl xmlns:w="http://schemas.openxmlformats.org/wordprocessingml/2006/main" w:ilvl="4">
-      <w:start w:val="1"/>
-      <w:numFmt w:val="bullet"/>
-      <w:lvlText w:val="o"/>
-      <w:lvlJc w:val="left"/>
-      <w:pPr>
-        <w:ind w:left="3600" w:hanging="360"/>
-      </w:pPr>
-      <w:rPr>
-        <w:rFonts w:hint="default" w:ascii="Courier New" w:hAnsi="Courier New"/>
-      </w:rPr>
-    </w:lvl>
-    <w:lvl xmlns:w="http://schemas.openxmlformats.org/wordprocessingml/2006/main" w:ilvl="5">
-      <w:start w:val="1"/>
-      <w:numFmt w:val="bullet"/>
-      <w:lvlText w:val=""/>
-      <w:lvlJc w:val="left"/>
-      <w:pPr>
-        <w:ind w:left="4320" w:hanging="360"/>
-      </w:pPr>
-      <w:rPr>
-        <w:rFonts w:hint="default" w:ascii="Wingdings" w:hAnsi="Wingdings"/>
-      </w:rPr>
-    </w:lvl>
-    <w:lvl xmlns:w="http://schemas.openxmlformats.org/wordprocessingml/2006/main" w:ilvl="6">
-      <w:start w:val="1"/>
-      <w:numFmt w:val="bullet"/>
-      <w:lvlText w:val=""/>
-      <w:lvlJc w:val="left"/>
-      <w:pPr>
-        <w:ind w:left="5040" w:hanging="360"/>
-      </w:pPr>
-      <w:rPr>
-        <w:rFonts w:hint="default" w:ascii="Symbol" w:hAnsi="Symbol"/>
-      </w:rPr>
-    </w:lvl>
-    <w:lvl xmlns:w="http://schemas.openxmlformats.org/wordprocessingml/2006/main" w:ilvl="7">
-      <w:start w:val="1"/>
-      <w:numFmt w:val="bullet"/>
-      <w:lvlText w:val="o"/>
-      <w:lvlJc w:val="left"/>
-      <w:pPr>
-        <w:ind w:left="5760" w:hanging="360"/>
-      </w:pPr>
-      <w:rPr>
-        <w:rFonts w:hint="default" w:ascii="Courier New" w:hAnsi="Courier New"/>
-      </w:rPr>
-    </w:lvl>
-    <w:lvl xmlns:w="http://schemas.openxmlformats.org/wordprocessingml/2006/main" w:ilvl="8">
-      <w:start w:val="1"/>
-      <w:numFmt w:val="bullet"/>
-      <w:lvlText w:val=""/>
-      <w:lvlJc w:val="left"/>
-      <w:pPr>
-        <w:ind w:left="6480" w:hanging="360"/>
-      </w:pPr>
-      <w:rPr>
-        <w:rFonts w:hint="default" w:ascii="Wingdings" w:hAnsi="Wingdings"/>
-      </w:rPr>
-    </w:lvl>
-  </w:abstractNum>
   <w:abstractNum w:abstractNumId="0" w15:restartNumberingAfterBreak="0">
     <w:nsid w:val="2F0D37CD"/>
     <w:multiLevelType w:val="hybridMultilevel"/>
@@ -2143,7 +1797,7 @@
         <w:ind w:left="360" w:hanging="360"/>
       </w:pPr>
       <w:rPr>
-        <w:rFonts w:hint="default" w:ascii="Symbol" w:hAnsi="Symbol"/>
+        <w:rFonts w:ascii="Symbol" w:hAnsi="Symbol" w:hint="default"/>
       </w:rPr>
     </w:lvl>
     <w:lvl w:ilvl="1" w:tplc="08090003" w:tentative="1">
@@ -2155,7 +1809,7 @@
         <w:ind w:left="1080" w:hanging="360"/>
       </w:pPr>
       <w:rPr>
-        <w:rFonts w:hint="default" w:ascii="Courier New" w:hAnsi="Courier New" w:cs="Courier New"/>
+        <w:rFonts w:ascii="Courier New" w:hAnsi="Courier New" w:cs="Courier New" w:hint="default"/>
       </w:rPr>
     </w:lvl>
     <w:lvl w:ilvl="2" w:tplc="08090005" w:tentative="1">
@@ -2167,7 +1821,7 @@
         <w:ind w:left="1800" w:hanging="360"/>
       </w:pPr>
       <w:rPr>
-        <w:rFonts w:hint="default" w:ascii="Wingdings" w:hAnsi="Wingdings"/>
+        <w:rFonts w:ascii="Wingdings" w:hAnsi="Wingdings" w:hint="default"/>
       </w:rPr>
     </w:lvl>
     <w:lvl w:ilvl="3" w:tplc="08090001" w:tentative="1">
@@ -2179,7 +1833,7 @@
         <w:ind w:left="2520" w:hanging="360"/>
       </w:pPr>
       <w:rPr>
-        <w:rFonts w:hint="default" w:ascii="Symbol" w:hAnsi="Symbol"/>
+        <w:rFonts w:ascii="Symbol" w:hAnsi="Symbol" w:hint="default"/>
       </w:rPr>
     </w:lvl>
     <w:lvl w:ilvl="4" w:tplc="08090003" w:tentative="1">
@@ -2191,7 +1845,7 @@
         <w:ind w:left="3240" w:hanging="360"/>
       </w:pPr>
       <w:rPr>
-        <w:rFonts w:hint="default" w:ascii="Courier New" w:hAnsi="Courier New" w:cs="Courier New"/>
+        <w:rFonts w:ascii="Courier New" w:hAnsi="Courier New" w:cs="Courier New" w:hint="default"/>
       </w:rPr>
     </w:lvl>
     <w:lvl w:ilvl="5" w:tplc="08090005" w:tentative="1">
@@ -2203,7 +1857,7 @@
         <w:ind w:left="3960" w:hanging="360"/>
       </w:pPr>
       <w:rPr>
-        <w:rFonts w:hint="default" w:ascii="Wingdings" w:hAnsi="Wingdings"/>
+        <w:rFonts w:ascii="Wingdings" w:hAnsi="Wingdings" w:hint="default"/>
       </w:rPr>
     </w:lvl>
     <w:lvl w:ilvl="6" w:tplc="08090001" w:tentative="1">
@@ -2215,7 +1869,7 @@
         <w:ind w:left="4680" w:hanging="360"/>
       </w:pPr>
       <w:rPr>
-        <w:rFonts w:hint="default" w:ascii="Symbol" w:hAnsi="Symbol"/>
+        <w:rFonts w:ascii="Symbol" w:hAnsi="Symbol" w:hint="default"/>
       </w:rPr>
     </w:lvl>
     <w:lvl w:ilvl="7" w:tplc="08090003" w:tentative="1">
@@ -2227,7 +1881,7 @@
         <w:ind w:left="5400" w:hanging="360"/>
       </w:pPr>
       <w:rPr>
-        <w:rFonts w:hint="default" w:ascii="Courier New" w:hAnsi="Courier New" w:cs="Courier New"/>
+        <w:rFonts w:ascii="Courier New" w:hAnsi="Courier New" w:cs="Courier New" w:hint="default"/>
       </w:rPr>
     </w:lvl>
     <w:lvl w:ilvl="8" w:tplc="08090005" w:tentative="1">
@@ -2239,11 +1893,124 @@
         <w:ind w:left="6120" w:hanging="360"/>
       </w:pPr>
       <w:rPr>
-        <w:rFonts w:hint="default" w:ascii="Wingdings" w:hAnsi="Wingdings"/>
+        <w:rFonts w:ascii="Wingdings" w:hAnsi="Wingdings" w:hint="default"/>
       </w:rPr>
     </w:lvl>
   </w:abstractNum>
   <w:abstractNum w:abstractNumId="1" w15:restartNumberingAfterBreak="0">
+    <w:nsid w:val="3D56B2F8"/>
+    <w:multiLevelType w:val="hybridMultilevel"/>
+    <w:tmpl w:val="2BB8A5EC"/>
+    <w:lvl w:ilvl="0" w:tplc="F4C027FA">
+      <w:start w:val="1"/>
+      <w:numFmt w:val="bullet"/>
+      <w:lvlText w:val=""/>
+      <w:lvlJc w:val="left"/>
+      <w:pPr>
+        <w:ind w:left="720" w:hanging="360"/>
+      </w:pPr>
+      <w:rPr>
+        <w:rFonts w:ascii="Symbol" w:hAnsi="Symbol" w:hint="default"/>
+      </w:rPr>
+    </w:lvl>
+    <w:lvl w:ilvl="1" w:tplc="EE606490">
+      <w:start w:val="1"/>
+      <w:numFmt w:val="bullet"/>
+      <w:lvlText w:val="o"/>
+      <w:lvlJc w:val="left"/>
+      <w:pPr>
+        <w:ind w:left="1440" w:hanging="360"/>
+      </w:pPr>
+      <w:rPr>
+        <w:rFonts w:ascii="Courier New" w:hAnsi="Courier New" w:hint="default"/>
+      </w:rPr>
+    </w:lvl>
+    <w:lvl w:ilvl="2" w:tplc="3F2CD54E">
+      <w:start w:val="1"/>
+      <w:numFmt w:val="bullet"/>
+      <w:lvlText w:val=""/>
+      <w:lvlJc w:val="left"/>
+      <w:pPr>
+        <w:ind w:left="2160" w:hanging="360"/>
+      </w:pPr>
+      <w:rPr>
+        <w:rFonts w:ascii="Wingdings" w:hAnsi="Wingdings" w:hint="default"/>
+      </w:rPr>
+    </w:lvl>
+    <w:lvl w:ilvl="3" w:tplc="C9D22D68">
+      <w:start w:val="1"/>
+      <w:numFmt w:val="bullet"/>
+      <w:lvlText w:val=""/>
+      <w:lvlJc w:val="left"/>
+      <w:pPr>
+        <w:ind w:left="2880" w:hanging="360"/>
+      </w:pPr>
+      <w:rPr>
+        <w:rFonts w:ascii="Symbol" w:hAnsi="Symbol" w:hint="default"/>
+      </w:rPr>
+    </w:lvl>
+    <w:lvl w:ilvl="4" w:tplc="49E07780">
+      <w:start w:val="1"/>
+      <w:numFmt w:val="bullet"/>
+      <w:lvlText w:val="o"/>
+      <w:lvlJc w:val="left"/>
+      <w:pPr>
+        <w:ind w:left="3600" w:hanging="360"/>
+      </w:pPr>
+      <w:rPr>
+        <w:rFonts w:ascii="Courier New" w:hAnsi="Courier New" w:hint="default"/>
+      </w:rPr>
+    </w:lvl>
+    <w:lvl w:ilvl="5" w:tplc="CA56FF4E">
+      <w:start w:val="1"/>
+      <w:numFmt w:val="bullet"/>
+      <w:lvlText w:val=""/>
+      <w:lvlJc w:val="left"/>
+      <w:pPr>
+        <w:ind w:left="4320" w:hanging="360"/>
+      </w:pPr>
+      <w:rPr>
+        <w:rFonts w:ascii="Wingdings" w:hAnsi="Wingdings" w:hint="default"/>
+      </w:rPr>
+    </w:lvl>
+    <w:lvl w:ilvl="6" w:tplc="0BD8CE70">
+      <w:start w:val="1"/>
+      <w:numFmt w:val="bullet"/>
+      <w:lvlText w:val=""/>
+      <w:lvlJc w:val="left"/>
+      <w:pPr>
+        <w:ind w:left="5040" w:hanging="360"/>
+      </w:pPr>
+      <w:rPr>
+        <w:rFonts w:ascii="Symbol" w:hAnsi="Symbol" w:hint="default"/>
+      </w:rPr>
+    </w:lvl>
+    <w:lvl w:ilvl="7" w:tplc="1F964490">
+      <w:start w:val="1"/>
+      <w:numFmt w:val="bullet"/>
+      <w:lvlText w:val="o"/>
+      <w:lvlJc w:val="left"/>
+      <w:pPr>
+        <w:ind w:left="5760" w:hanging="360"/>
+      </w:pPr>
+      <w:rPr>
+        <w:rFonts w:ascii="Courier New" w:hAnsi="Courier New" w:hint="default"/>
+      </w:rPr>
+    </w:lvl>
+    <w:lvl w:ilvl="8" w:tplc="DD523CEA">
+      <w:start w:val="1"/>
+      <w:numFmt w:val="bullet"/>
+      <w:lvlText w:val=""/>
+      <w:lvlJc w:val="left"/>
+      <w:pPr>
+        <w:ind w:left="6480" w:hanging="360"/>
+      </w:pPr>
+      <w:rPr>
+        <w:rFonts w:ascii="Wingdings" w:hAnsi="Wingdings" w:hint="default"/>
+      </w:rPr>
+    </w:lvl>
+  </w:abstractNum>
+  <w:abstractNum w:abstractNumId="2" w15:restartNumberingAfterBreak="0">
     <w:nsid w:val="5B5337E1"/>
     <w:multiLevelType w:val="hybridMultilevel"/>
     <w:tmpl w:val="F19EE6B4"/>
@@ -2256,7 +2023,7 @@
         <w:ind w:left="720" w:hanging="360"/>
       </w:pPr>
       <w:rPr>
-        <w:rFonts w:hint="default" w:ascii="Symbol" w:hAnsi="Symbol"/>
+        <w:rFonts w:ascii="Symbol" w:hAnsi="Symbol" w:hint="default"/>
       </w:rPr>
     </w:lvl>
     <w:lvl w:ilvl="1" w:tplc="08090003" w:tentative="1">
@@ -2268,7 +2035,7 @@
         <w:ind w:left="1440" w:hanging="360"/>
       </w:pPr>
       <w:rPr>
-        <w:rFonts w:hint="default" w:ascii="Courier New" w:hAnsi="Courier New" w:cs="Courier New"/>
+        <w:rFonts w:ascii="Courier New" w:hAnsi="Courier New" w:cs="Courier New" w:hint="default"/>
       </w:rPr>
     </w:lvl>
     <w:lvl w:ilvl="2" w:tplc="08090005" w:tentative="1">
@@ -2280,7 +2047,7 @@
         <w:ind w:left="2160" w:hanging="360"/>
       </w:pPr>
       <w:rPr>
-        <w:rFonts w:hint="default" w:ascii="Wingdings" w:hAnsi="Wingdings"/>
+        <w:rFonts w:ascii="Wingdings" w:hAnsi="Wingdings" w:hint="default"/>
       </w:rPr>
     </w:lvl>
     <w:lvl w:ilvl="3" w:tplc="08090001" w:tentative="1">
@@ -2292,7 +2059,7 @@
         <w:ind w:left="2880" w:hanging="360"/>
       </w:pPr>
       <w:rPr>
-        <w:rFonts w:hint="default" w:ascii="Symbol" w:hAnsi="Symbol"/>
+        <w:rFonts w:ascii="Symbol" w:hAnsi="Symbol" w:hint="default"/>
       </w:rPr>
     </w:lvl>
     <w:lvl w:ilvl="4" w:tplc="08090003" w:tentative="1">
@@ -2304,7 +2071,7 @@
         <w:ind w:left="3600" w:hanging="360"/>
       </w:pPr>
       <w:rPr>
-        <w:rFonts w:hint="default" w:ascii="Courier New" w:hAnsi="Courier New" w:cs="Courier New"/>
+        <w:rFonts w:ascii="Courier New" w:hAnsi="Courier New" w:cs="Courier New" w:hint="default"/>
       </w:rPr>
     </w:lvl>
     <w:lvl w:ilvl="5" w:tplc="08090005" w:tentative="1">
@@ -2316,7 +2083,7 @@
         <w:ind w:left="4320" w:hanging="360"/>
       </w:pPr>
       <w:rPr>
-        <w:rFonts w:hint="default" w:ascii="Wingdings" w:hAnsi="Wingdings"/>
+        <w:rFonts w:ascii="Wingdings" w:hAnsi="Wingdings" w:hint="default"/>
       </w:rPr>
     </w:lvl>
     <w:lvl w:ilvl="6" w:tplc="08090001" w:tentative="1">
@@ -2328,7 +2095,7 @@
         <w:ind w:left="5040" w:hanging="360"/>
       </w:pPr>
       <w:rPr>
-        <w:rFonts w:hint="default" w:ascii="Symbol" w:hAnsi="Symbol"/>
+        <w:rFonts w:ascii="Symbol" w:hAnsi="Symbol" w:hint="default"/>
       </w:rPr>
     </w:lvl>
     <w:lvl w:ilvl="7" w:tplc="08090003" w:tentative="1">
@@ -2340,7 +2107,7 @@
         <w:ind w:left="5760" w:hanging="360"/>
       </w:pPr>
       <w:rPr>
-        <w:rFonts w:hint="default" w:ascii="Courier New" w:hAnsi="Courier New" w:cs="Courier New"/>
+        <w:rFonts w:ascii="Courier New" w:hAnsi="Courier New" w:cs="Courier New" w:hint="default"/>
       </w:rPr>
     </w:lvl>
     <w:lvl w:ilvl="8" w:tplc="08090005" w:tentative="1">
@@ -2352,18 +2119,18 @@
         <w:ind w:left="6480" w:hanging="360"/>
       </w:pPr>
       <w:rPr>
-        <w:rFonts w:hint="default" w:ascii="Wingdings" w:hAnsi="Wingdings"/>
+        <w:rFonts w:ascii="Wingdings" w:hAnsi="Wingdings" w:hint="default"/>
       </w:rPr>
     </w:lvl>
   </w:abstractNum>
-  <w:num w:numId="3">
-    <w:abstractNumId w:val="2"/>
+  <w:num w:numId="1" w16cid:durableId="1788818862">
+    <w:abstractNumId w:val="1"/>
   </w:num>
-  <w:num w:numId="1" w16cid:durableId="239759448">
+  <w:num w:numId="2" w16cid:durableId="239759448">
     <w:abstractNumId w:val="0"/>
   </w:num>
-  <w:num w:numId="2" w16cid:durableId="1234119160">
-    <w:abstractNumId w:val="1"/>
+  <w:num w:numId="3" w16cid:durableId="1234119160">
+    <w:abstractNumId w:val="2"/>
   </w:num>
 </w:numbering>
 </file>
@@ -2373,7 +2140,7 @@
   <w:docDefaults>
     <w:rPrDefault>
       <w:rPr>
-        <w:rFonts w:asciiTheme="minorHAnsi" w:hAnsiTheme="minorHAnsi" w:eastAsiaTheme="minorHAnsi" w:cstheme="minorBidi"/>
+        <w:rFonts w:asciiTheme="minorHAnsi" w:eastAsiaTheme="minorHAnsi" w:hAnsiTheme="minorHAnsi" w:cstheme="minorBidi"/>
         <w:kern w:val="2"/>
         <w:sz w:val="24"/>
         <w:szCs w:val="24"/>
@@ -2386,14 +2153,14 @@
   <w:latentStyles w:defLockedState="0" w:defUIPriority="99" w:defSemiHidden="0" w:defUnhideWhenUsed="0" w:defQFormat="0" w:count="376">
     <w:lsdException w:name="Normal" w:uiPriority="0" w:qFormat="1"/>
     <w:lsdException w:name="heading 1" w:uiPriority="9" w:qFormat="1"/>
-    <w:lsdException w:name="heading 2" w:uiPriority="9" w:semiHidden="1" w:unhideWhenUsed="1" w:qFormat="1"/>
-    <w:lsdException w:name="heading 3" w:uiPriority="9" w:semiHidden="1" w:unhideWhenUsed="1" w:qFormat="1"/>
-    <w:lsdException w:name="heading 4" w:uiPriority="9" w:semiHidden="1" w:unhideWhenUsed="1" w:qFormat="1"/>
-    <w:lsdException w:name="heading 5" w:uiPriority="9" w:semiHidden="1" w:unhideWhenUsed="1" w:qFormat="1"/>
-    <w:lsdException w:name="heading 6" w:uiPriority="9" w:semiHidden="1" w:unhideWhenUsed="1" w:qFormat="1"/>
-    <w:lsdException w:name="heading 7" w:uiPriority="9" w:semiHidden="1" w:unhideWhenUsed="1" w:qFormat="1"/>
-    <w:lsdException w:name="heading 8" w:uiPriority="9" w:semiHidden="1" w:unhideWhenUsed="1" w:qFormat="1"/>
-    <w:lsdException w:name="heading 9" w:uiPriority="9" w:semiHidden="1" w:unhideWhenUsed="1" w:qFormat="1"/>
+    <w:lsdException w:name="heading 2" w:semiHidden="1" w:uiPriority="9" w:unhideWhenUsed="1" w:qFormat="1"/>
+    <w:lsdException w:name="heading 3" w:semiHidden="1" w:uiPriority="9" w:unhideWhenUsed="1" w:qFormat="1"/>
+    <w:lsdException w:name="heading 4" w:semiHidden="1" w:uiPriority="9" w:unhideWhenUsed="1" w:qFormat="1"/>
+    <w:lsdException w:name="heading 5" w:semiHidden="1" w:uiPriority="9" w:unhideWhenUsed="1" w:qFormat="1"/>
+    <w:lsdException w:name="heading 6" w:semiHidden="1" w:uiPriority="9" w:unhideWhenUsed="1" w:qFormat="1"/>
+    <w:lsdException w:name="heading 7" w:semiHidden="1" w:uiPriority="9" w:unhideWhenUsed="1" w:qFormat="1"/>
+    <w:lsdException w:name="heading 8" w:semiHidden="1" w:uiPriority="9" w:unhideWhenUsed="1" w:qFormat="1"/>
+    <w:lsdException w:name="heading 9" w:semiHidden="1" w:uiPriority="9" w:unhideWhenUsed="1" w:qFormat="1"/>
     <w:lsdException w:name="index 1" w:semiHidden="1" w:unhideWhenUsed="1"/>
     <w:lsdException w:name="index 2" w:semiHidden="1" w:unhideWhenUsed="1"/>
     <w:lsdException w:name="index 3" w:semiHidden="1" w:unhideWhenUsed="1"/>
@@ -2403,22 +2170,22 @@
     <w:lsdException w:name="index 7" w:semiHidden="1" w:unhideWhenUsed="1"/>
     <w:lsdException w:name="index 8" w:semiHidden="1" w:unhideWhenUsed="1"/>
     <w:lsdException w:name="index 9" w:semiHidden="1" w:unhideWhenUsed="1"/>
-    <w:lsdException w:name="toc 1" w:uiPriority="39" w:semiHidden="1" w:unhideWhenUsed="1"/>
-    <w:lsdException w:name="toc 2" w:uiPriority="39" w:semiHidden="1" w:unhideWhenUsed="1"/>
-    <w:lsdException w:name="toc 3" w:uiPriority="39" w:semiHidden="1" w:unhideWhenUsed="1"/>
-    <w:lsdException w:name="toc 4" w:uiPriority="39" w:semiHidden="1" w:unhideWhenUsed="1"/>
-    <w:lsdException w:name="toc 5" w:uiPriority="39" w:semiHidden="1" w:unhideWhenUsed="1"/>
-    <w:lsdException w:name="toc 6" w:uiPriority="39" w:semiHidden="1" w:unhideWhenUsed="1"/>
-    <w:lsdException w:name="toc 7" w:uiPriority="39" w:semiHidden="1" w:unhideWhenUsed="1"/>
-    <w:lsdException w:name="toc 8" w:uiPriority="39" w:semiHidden="1" w:unhideWhenUsed="1"/>
-    <w:lsdException w:name="toc 9" w:uiPriority="39" w:semiHidden="1" w:unhideWhenUsed="1"/>
+    <w:lsdException w:name="toc 1" w:semiHidden="1" w:uiPriority="39" w:unhideWhenUsed="1"/>
+    <w:lsdException w:name="toc 2" w:semiHidden="1" w:uiPriority="39" w:unhideWhenUsed="1"/>
+    <w:lsdException w:name="toc 3" w:semiHidden="1" w:uiPriority="39" w:unhideWhenUsed="1"/>
+    <w:lsdException w:name="toc 4" w:semiHidden="1" w:uiPriority="39" w:unhideWhenUsed="1"/>
+    <w:lsdException w:name="toc 5" w:semiHidden="1" w:uiPriority="39" w:unhideWhenUsed="1"/>
+    <w:lsdException w:name="toc 6" w:semiHidden="1" w:uiPriority="39" w:unhideWhenUsed="1"/>
+    <w:lsdException w:name="toc 7" w:semiHidden="1" w:uiPriority="39" w:unhideWhenUsed="1"/>
+    <w:lsdException w:name="toc 8" w:semiHidden="1" w:uiPriority="39" w:unhideWhenUsed="1"/>
+    <w:lsdException w:name="toc 9" w:semiHidden="1" w:uiPriority="39" w:unhideWhenUsed="1"/>
     <w:lsdException w:name="Normal Indent" w:semiHidden="1" w:unhideWhenUsed="1"/>
     <w:lsdException w:name="footnote text" w:semiHidden="1" w:unhideWhenUsed="1"/>
     <w:lsdException w:name="annotation text" w:semiHidden="1" w:unhideWhenUsed="1"/>
     <w:lsdException w:name="header" w:semiHidden="1" w:unhideWhenUsed="1"/>
     <w:lsdException w:name="footer" w:semiHidden="1" w:unhideWhenUsed="1"/>
     <w:lsdException w:name="index heading" w:semiHidden="1" w:unhideWhenUsed="1"/>
-    <w:lsdException w:name="caption" w:uiPriority="35" w:semiHidden="1" w:unhideWhenUsed="1" w:qFormat="1"/>
+    <w:lsdException w:name="caption" w:semiHidden="1" w:uiPriority="35" w:unhideWhenUsed="1" w:qFormat="1"/>
     <w:lsdException w:name="table of figures" w:semiHidden="1" w:unhideWhenUsed="1"/>
     <w:lsdException w:name="envelope address" w:semiHidden="1" w:unhideWhenUsed="1"/>
     <w:lsdException w:name="envelope return" w:semiHidden="1" w:unhideWhenUsed="1"/>
@@ -2449,7 +2216,7 @@
     <w:lsdException w:name="Title" w:uiPriority="10" w:qFormat="1"/>
     <w:lsdException w:name="Closing" w:semiHidden="1" w:unhideWhenUsed="1"/>
     <w:lsdException w:name="Signature" w:semiHidden="1" w:unhideWhenUsed="1"/>
-    <w:lsdException w:name="Default Paragraph Font" w:uiPriority="1" w:semiHidden="1" w:unhideWhenUsed="1"/>
+    <w:lsdException w:name="Default Paragraph Font" w:semiHidden="1" w:uiPriority="1" w:unhideWhenUsed="1"/>
     <w:lsdException w:name="Body Text" w:semiHidden="1" w:unhideWhenUsed="1"/>
     <w:lsdException w:name="Body Text Indent" w:semiHidden="1" w:unhideWhenUsed="1"/>
     <w:lsdException w:name="List Continue" w:semiHidden="1" w:unhideWhenUsed="1"/>
@@ -2649,8 +2416,8 @@
     <w:lsdException w:name="Subtle Reference" w:uiPriority="31" w:qFormat="1"/>
     <w:lsdException w:name="Intense Reference" w:uiPriority="32" w:qFormat="1"/>
     <w:lsdException w:name="Book Title" w:uiPriority="33" w:qFormat="1"/>
-    <w:lsdException w:name="Bibliography" w:uiPriority="37" w:semiHidden="1" w:unhideWhenUsed="1"/>
-    <w:lsdException w:name="TOC Heading" w:uiPriority="39" w:semiHidden="1" w:unhideWhenUsed="1" w:qFormat="1"/>
+    <w:lsdException w:name="Bibliography" w:semiHidden="1" w:uiPriority="37" w:unhideWhenUsed="1"/>
+    <w:lsdException w:name="TOC Heading" w:semiHidden="1" w:uiPriority="39" w:unhideWhenUsed="1" w:qFormat="1"/>
     <w:lsdException w:name="Plain Table 1" w:uiPriority="41"/>
     <w:lsdException w:name="Plain Table 2" w:uiPriority="42"/>
     <w:lsdException w:name="Plain Table 3" w:uiPriority="43"/>
@@ -2759,15 +2526,15 @@
     <w:lsdException w:name="Smart Hyperlink" w:semiHidden="1" w:unhideWhenUsed="1"/>
     <w:lsdException w:name="Smart Link" w:semiHidden="1" w:unhideWhenUsed="1"/>
   </w:latentStyles>
-  <w:style w:type="paragraph" w:styleId="Normal" w:default="1">
+  <w:style w:type="paragraph" w:default="1" w:styleId="a">
     <w:name w:val="Normal"/>
     <w:qFormat/>
   </w:style>
-  <w:style w:type="paragraph" w:styleId="Heading1">
+  <w:style w:type="paragraph" w:styleId="1">
     <w:name w:val="heading 1"/>
-    <w:basedOn w:val="Normal"/>
-    <w:next w:val="Normal"/>
-    <w:link w:val="Heading1Char"/>
+    <w:basedOn w:val="a"/>
+    <w:next w:val="a"/>
+    <w:link w:val="10"/>
     <w:uiPriority w:val="9"/>
     <w:qFormat/>
     <w:rsid w:val="009E0EBB"/>
@@ -2778,19 +2545,19 @@
       <w:outlineLvl w:val="0"/>
     </w:pPr>
     <w:rPr>
-      <w:rFonts w:asciiTheme="majorHAnsi" w:hAnsiTheme="majorHAnsi" w:eastAsiaTheme="majorEastAsia" w:cstheme="majorBidi"/>
+      <w:rFonts w:asciiTheme="majorHAnsi" w:eastAsiaTheme="majorEastAsia" w:hAnsiTheme="majorHAnsi" w:cstheme="majorBidi"/>
       <w:color w:val="2F5496" w:themeColor="accent1" w:themeShade="BF"/>
       <w:sz w:val="32"/>
       <w:szCs w:val="32"/>
     </w:rPr>
   </w:style>
-  <w:style w:type="character" w:styleId="DefaultParagraphFont" w:default="1">
+  <w:style w:type="character" w:default="1" w:styleId="a0">
     <w:name w:val="Default Paragraph Font"/>
     <w:uiPriority w:val="1"/>
     <w:semiHidden/>
     <w:unhideWhenUsed/>
   </w:style>
-  <w:style w:type="table" w:styleId="TableNormal" w:default="1">
+  <w:style w:type="table" w:default="1" w:styleId="a1">
     <w:name w:val="Normal Table"/>
     <w:uiPriority w:val="99"/>
     <w:semiHidden/>
@@ -2805,44 +2572,44 @@
       </w:tblCellMar>
     </w:tblPr>
   </w:style>
-  <w:style w:type="numbering" w:styleId="NoList" w:default="1">
+  <w:style w:type="numbering" w:default="1" w:styleId="a2">
     <w:name w:val="No List"/>
     <w:uiPriority w:val="99"/>
     <w:semiHidden/>
     <w:unhideWhenUsed/>
   </w:style>
-  <w:style w:type="character" w:styleId="Heading1Char" w:customStyle="1">
-    <w:name w:val="Heading 1 Char"/>
-    <w:basedOn w:val="DefaultParagraphFont"/>
-    <w:link w:val="Heading1"/>
+  <w:style w:type="character" w:customStyle="1" w:styleId="10">
+    <w:name w:val="Заголовок 1 Знак"/>
+    <w:basedOn w:val="a0"/>
+    <w:link w:val="1"/>
     <w:uiPriority w:val="9"/>
     <w:rsid w:val="009E0EBB"/>
     <w:rPr>
-      <w:rFonts w:asciiTheme="majorHAnsi" w:hAnsiTheme="majorHAnsi" w:eastAsiaTheme="majorEastAsia" w:cstheme="majorBidi"/>
+      <w:rFonts w:asciiTheme="majorHAnsi" w:eastAsiaTheme="majorEastAsia" w:hAnsiTheme="majorHAnsi" w:cstheme="majorBidi"/>
       <w:color w:val="2F5496" w:themeColor="accent1" w:themeShade="BF"/>
       <w:sz w:val="32"/>
       <w:szCs w:val="32"/>
     </w:rPr>
   </w:style>
-  <w:style w:type="table" w:styleId="TableGrid">
+  <w:style w:type="table" w:styleId="a3">
     <w:name w:val="Table Grid"/>
-    <w:basedOn w:val="TableNormal"/>
+    <w:basedOn w:val="a1"/>
     <w:uiPriority w:val="39"/>
     <w:rsid w:val="009E0EBB"/>
     <w:tblPr>
       <w:tblBorders>
-        <w:top w:val="single" w:color="auto" w:sz="4" w:space="0"/>
-        <w:left w:val="single" w:color="auto" w:sz="4" w:space="0"/>
-        <w:bottom w:val="single" w:color="auto" w:sz="4" w:space="0"/>
-        <w:right w:val="single" w:color="auto" w:sz="4" w:space="0"/>
-        <w:insideH w:val="single" w:color="auto" w:sz="4" w:space="0"/>
-        <w:insideV w:val="single" w:color="auto" w:sz="4" w:space="0"/>
+        <w:top w:val="single" w:sz="4" w:space="0" w:color="auto"/>
+        <w:left w:val="single" w:sz="4" w:space="0" w:color="auto"/>
+        <w:bottom w:val="single" w:sz="4" w:space="0" w:color="auto"/>
+        <w:right w:val="single" w:sz="4" w:space="0" w:color="auto"/>
+        <w:insideH w:val="single" w:sz="4" w:space="0" w:color="auto"/>
+        <w:insideV w:val="single" w:sz="4" w:space="0" w:color="auto"/>
       </w:tblBorders>
     </w:tblPr>
   </w:style>
-  <w:style w:type="paragraph" w:styleId="ListParagraph">
+  <w:style w:type="paragraph" w:styleId="a4">
     <w:name w:val="List Paragraph"/>
-    <w:basedOn w:val="Normal"/>
+    <w:basedOn w:val="a"/>
     <w:uiPriority w:val="34"/>
     <w:qFormat/>
     <w:rsid w:val="00034CDF"/>

</xml_diff>